<commit_message>
BA-002_Application documentation file. Add description for UI requirements chapter.
Added description for UI requirements chapter. Added main page picture.
</commit_message>
<xml_diff>
--- a/Sudoku.docx
+++ b/Sudoku.docx
@@ -4,36 +4,60 @@
   <w:body>
     <w:sdt>
       <w:sdtPr>
+        <w:rPr>
+          <w:rFonts w:asciiTheme="minorHAnsi" w:eastAsiaTheme="minorHAnsi" w:hAnsiTheme="minorHAnsi" w:cstheme="minorBidi"/>
+          <w:b w:val="0"/>
+          <w:bCs w:val="0"/>
+          <w:color w:val="auto"/>
+          <w:sz w:val="22"/>
+          <w:szCs w:val="22"/>
+          <w:lang w:eastAsia="en-US"/>
+        </w:rPr>
         <w:id w:val="-1056003978"/>
         <w:docPartObj>
           <w:docPartGallery w:val="Table of Contents"/>
           <w:docPartUnique/>
         </w:docPartObj>
       </w:sdtPr>
-      <w:sdtEndPr>
-        <w:rPr>
-          <w:rFonts w:asciiTheme="minorHAnsi" w:eastAsiaTheme="minorHAnsi" w:hAnsiTheme="minorHAnsi" w:cstheme="minorBidi"/>
-          <w:color w:val="auto"/>
-          <w:sz w:val="22"/>
-          <w:szCs w:val="22"/>
-          <w:lang w:eastAsia="en-US"/>
-        </w:rPr>
-      </w:sdtEndPr>
+      <w:sdtEndPr/>
       <w:sdtContent>
         <w:p>
           <w:pPr>
             <w:pStyle w:val="a7"/>
+            <w:tabs>
+              <w:tab w:val="left" w:pos="567"/>
+            </w:tabs>
+            <w:jc w:val="center"/>
+            <w:rPr>
+              <w:color w:val="000000" w:themeColor="text1"/>
+              <w:sz w:val="32"/>
+              <w:u w:val="single"/>
+            </w:rPr>
           </w:pPr>
           <w:r>
+            <w:rPr>
+              <w:color w:val="000000" w:themeColor="text1"/>
+              <w:sz w:val="32"/>
+              <w:u w:val="single"/>
+            </w:rPr>
             <w:t>Оглавление</w:t>
           </w:r>
         </w:p>
         <w:p>
           <w:pPr>
+            <w:tabs>
+              <w:tab w:val="left" w:pos="567"/>
+            </w:tabs>
+            <w:rPr>
+              <w:lang w:eastAsia="ru-RU"/>
+            </w:rPr>
+          </w:pPr>
+        </w:p>
+        <w:p>
+          <w:pPr>
             <w:pStyle w:val="11"/>
             <w:tabs>
-              <w:tab w:val="left" w:pos="440"/>
-              <w:tab w:val="right" w:leader="dot" w:pos="10053"/>
+              <w:tab w:val="left" w:pos="567"/>
             </w:tabs>
             <w:rPr>
               <w:rFonts w:eastAsiaTheme="minorEastAsia"/>
@@ -71,21 +95,7 @@
                 <w:rStyle w:val="a8"/>
                 <w:noProof/>
               </w:rPr>
-              <w:t>Конц</w:t>
-            </w:r>
-            <w:r>
-              <w:rPr>
-                <w:rStyle w:val="a8"/>
-                <w:noProof/>
-              </w:rPr>
-              <w:t>е</w:t>
-            </w:r>
-            <w:r>
-              <w:rPr>
-                <w:rStyle w:val="a8"/>
-                <w:noProof/>
-              </w:rPr>
-              <w:t>пция.</w:t>
+              <w:t xml:space="preserve">Концепция </w:t>
             </w:r>
             <w:r>
               <w:rPr>
@@ -141,8 +151,7 @@
           <w:pPr>
             <w:pStyle w:val="21"/>
             <w:tabs>
-              <w:tab w:val="left" w:pos="880"/>
-              <w:tab w:val="right" w:leader="dot" w:pos="10053"/>
+              <w:tab w:val="left" w:pos="567"/>
             </w:tabs>
             <w:rPr>
               <w:rFonts w:eastAsiaTheme="minorEastAsia"/>
@@ -171,7 +180,14 @@
                 <w:rStyle w:val="a8"/>
                 <w:noProof/>
               </w:rPr>
-              <w:t>Описание.</w:t>
+              <w:t>Описание</w:t>
+            </w:r>
+            <w:r>
+              <w:rPr>
+                <w:rStyle w:val="a8"/>
+                <w:noProof/>
+              </w:rPr>
+              <w:t xml:space="preserve"> </w:t>
             </w:r>
             <w:r>
               <w:rPr>
@@ -227,8 +243,7 @@
           <w:pPr>
             <w:pStyle w:val="11"/>
             <w:tabs>
-              <w:tab w:val="left" w:pos="440"/>
-              <w:tab w:val="right" w:leader="dot" w:pos="10053"/>
+              <w:tab w:val="left" w:pos="567"/>
             </w:tabs>
             <w:rPr>
               <w:rFonts w:eastAsiaTheme="minorEastAsia"/>
@@ -257,7 +272,7 @@
                 <w:rStyle w:val="a8"/>
                 <w:noProof/>
               </w:rPr>
-              <w:t>Пользовательский интерфейс.</w:t>
+              <w:t>Пользовательский интерфейс</w:t>
             </w:r>
             <w:r>
               <w:rPr>
@@ -313,7 +328,7 @@
           <w:pPr>
             <w:pStyle w:val="21"/>
             <w:tabs>
-              <w:tab w:val="right" w:leader="dot" w:pos="10053"/>
+              <w:tab w:val="left" w:pos="567"/>
             </w:tabs>
             <w:rPr>
               <w:rFonts w:eastAsiaTheme="minorEastAsia"/>
@@ -327,7 +342,35 @@
                 <w:rStyle w:val="a8"/>
                 <w:noProof/>
               </w:rPr>
-              <w:t>2.1 Главное меню.</w:t>
+              <w:t xml:space="preserve">2.1 </w:t>
+            </w:r>
+            <w:r>
+              <w:rPr>
+                <w:rStyle w:val="a8"/>
+                <w:noProof/>
+              </w:rPr>
+              <w:tab/>
+            </w:r>
+            <w:r>
+              <w:rPr>
+                <w:rStyle w:val="a8"/>
+                <w:noProof/>
+              </w:rPr>
+              <w:t>Главное меню</w:t>
+            </w:r>
+            <w:r>
+              <w:rPr>
+                <w:rStyle w:val="a8"/>
+                <w:noProof/>
+              </w:rPr>
+              <w:t xml:space="preserve"> </w:t>
+            </w:r>
+            <w:r>
+              <w:rPr>
+                <w:rStyle w:val="a8"/>
+                <w:noProof/>
+              </w:rPr>
+              <w:t>.</w:t>
             </w:r>
             <w:r>
               <w:rPr>
@@ -383,8 +426,7 @@
           <w:pPr>
             <w:pStyle w:val="21"/>
             <w:tabs>
-              <w:tab w:val="left" w:pos="880"/>
-              <w:tab w:val="right" w:leader="dot" w:pos="10053"/>
+              <w:tab w:val="left" w:pos="567"/>
             </w:tabs>
             <w:rPr>
               <w:rFonts w:eastAsiaTheme="minorEastAsia"/>
@@ -413,7 +455,21 @@
                 <w:rStyle w:val="a8"/>
                 <w:noProof/>
               </w:rPr>
-              <w:t>Одиночная игра.</w:t>
+              <w:t>Одиночная игра</w:t>
+            </w:r>
+            <w:r>
+              <w:rPr>
+                <w:rStyle w:val="a8"/>
+                <w:noProof/>
+              </w:rPr>
+              <w:t xml:space="preserve"> </w:t>
+            </w:r>
+            <w:r>
+              <w:rPr>
+                <w:rStyle w:val="a8"/>
+                <w:noProof/>
+              </w:rPr>
+              <w:t>.</w:t>
             </w:r>
             <w:r>
               <w:rPr>
@@ -469,8 +525,7 @@
           <w:pPr>
             <w:pStyle w:val="21"/>
             <w:tabs>
-              <w:tab w:val="left" w:pos="880"/>
-              <w:tab w:val="right" w:leader="dot" w:pos="10053"/>
+              <w:tab w:val="left" w:pos="567"/>
             </w:tabs>
             <w:rPr>
               <w:rFonts w:eastAsiaTheme="minorEastAsia"/>
@@ -499,7 +554,21 @@
                 <w:rStyle w:val="a8"/>
                 <w:noProof/>
               </w:rPr>
-              <w:t>Многопользовательская игра.</w:t>
+              <w:t>Многопользовательская игра</w:t>
+            </w:r>
+            <w:r>
+              <w:rPr>
+                <w:rStyle w:val="a8"/>
+                <w:noProof/>
+              </w:rPr>
+              <w:t xml:space="preserve"> </w:t>
+            </w:r>
+            <w:r>
+              <w:rPr>
+                <w:rStyle w:val="a8"/>
+                <w:noProof/>
+              </w:rPr>
+              <w:t>.</w:t>
             </w:r>
             <w:r>
               <w:rPr>
@@ -555,7 +624,7 @@
           <w:pPr>
             <w:pStyle w:val="21"/>
             <w:tabs>
-              <w:tab w:val="right" w:leader="dot" w:pos="10053"/>
+              <w:tab w:val="left" w:pos="567"/>
             </w:tabs>
             <w:rPr>
               <w:rFonts w:eastAsiaTheme="minorEastAsia"/>
@@ -569,7 +638,35 @@
                 <w:rStyle w:val="a8"/>
                 <w:noProof/>
               </w:rPr>
-              <w:t>2.4 Режимы игры (модификации).</w:t>
+              <w:t xml:space="preserve">2.4 </w:t>
+            </w:r>
+            <w:r>
+              <w:rPr>
+                <w:rStyle w:val="a8"/>
+                <w:noProof/>
+              </w:rPr>
+              <w:tab/>
+            </w:r>
+            <w:r>
+              <w:rPr>
+                <w:rStyle w:val="a8"/>
+                <w:noProof/>
+              </w:rPr>
+              <w:t>Режимы игры (модификации)</w:t>
+            </w:r>
+            <w:r>
+              <w:rPr>
+                <w:rStyle w:val="a8"/>
+                <w:noProof/>
+              </w:rPr>
+              <w:t xml:space="preserve"> </w:t>
+            </w:r>
+            <w:r>
+              <w:rPr>
+                <w:rStyle w:val="a8"/>
+                <w:noProof/>
+              </w:rPr>
+              <w:t>.</w:t>
             </w:r>
             <w:r>
               <w:rPr>
@@ -625,8 +722,7 @@
           <w:pPr>
             <w:pStyle w:val="21"/>
             <w:tabs>
-              <w:tab w:val="left" w:pos="880"/>
-              <w:tab w:val="right" w:leader="dot" w:pos="10053"/>
+              <w:tab w:val="left" w:pos="567"/>
             </w:tabs>
             <w:rPr>
               <w:rFonts w:eastAsiaTheme="minorEastAsia"/>
@@ -655,7 +751,14 @@
                 <w:rStyle w:val="a8"/>
                 <w:noProof/>
               </w:rPr>
-              <w:t>Статистика.</w:t>
+              <w:t>Статистика</w:t>
+            </w:r>
+            <w:r>
+              <w:rPr>
+                <w:rStyle w:val="a8"/>
+                <w:noProof/>
+              </w:rPr>
+              <w:t xml:space="preserve"> </w:t>
             </w:r>
             <w:r>
               <w:rPr>
@@ -711,8 +814,7 @@
           <w:pPr>
             <w:pStyle w:val="21"/>
             <w:tabs>
-              <w:tab w:val="left" w:pos="880"/>
-              <w:tab w:val="right" w:leader="dot" w:pos="10053"/>
+              <w:tab w:val="left" w:pos="567"/>
             </w:tabs>
             <w:rPr>
               <w:rFonts w:eastAsiaTheme="minorEastAsia"/>
@@ -741,7 +843,7 @@
                 <w:rStyle w:val="a8"/>
                 <w:noProof/>
               </w:rPr>
-              <w:t>Настройки.</w:t>
+              <w:t>Настройки</w:t>
             </w:r>
             <w:r>
               <w:rPr>
@@ -797,8 +899,7 @@
           <w:pPr>
             <w:pStyle w:val="11"/>
             <w:tabs>
-              <w:tab w:val="left" w:pos="440"/>
-              <w:tab w:val="right" w:leader="dot" w:pos="10053"/>
+              <w:tab w:val="left" w:pos="567"/>
             </w:tabs>
             <w:rPr>
               <w:rFonts w:eastAsiaTheme="minorEastAsia"/>
@@ -812,7 +913,14 @@
                 <w:rStyle w:val="a8"/>
                 <w:noProof/>
               </w:rPr>
-              <w:t>5.</w:t>
+              <w:t>3</w:t>
+            </w:r>
+            <w:r>
+              <w:rPr>
+                <w:rStyle w:val="a8"/>
+                <w:noProof/>
+              </w:rPr>
+              <w:t>.</w:t>
             </w:r>
             <w:r>
               <w:rPr>
@@ -827,7 +935,7 @@
                 <w:rStyle w:val="a8"/>
                 <w:noProof/>
               </w:rPr>
-              <w:t>Клиент.</w:t>
+              <w:t>Клиент</w:t>
             </w:r>
             <w:r>
               <w:rPr>
@@ -883,7 +991,7 @@
           <w:pPr>
             <w:pStyle w:val="21"/>
             <w:tabs>
-              <w:tab w:val="right" w:leader="dot" w:pos="10053"/>
+              <w:tab w:val="left" w:pos="567"/>
             </w:tabs>
             <w:rPr>
               <w:rFonts w:eastAsiaTheme="minorEastAsia"/>
@@ -905,14 +1013,30 @@
                 <w:noProof/>
                 <w:lang w:val="en-US"/>
               </w:rPr>
-              <w:t>FrontEnd</w:t>
+              <w:t>Front</w:t>
             </w:r>
             <w:r>
               <w:rPr>
                 <w:rStyle w:val="a8"/>
                 <w:noProof/>
-              </w:rPr>
-              <w:t>.</w:t>
+                <w:lang w:val="en-US"/>
+              </w:rPr>
+              <w:t>E</w:t>
+            </w:r>
+            <w:r>
+              <w:rPr>
+                <w:rStyle w:val="a8"/>
+                <w:noProof/>
+                <w:lang w:val="en-US"/>
+              </w:rPr>
+              <w:t>nd</w:t>
+            </w:r>
+            <w:r>
+              <w:rPr>
+                <w:rStyle w:val="a8"/>
+                <w:noProof/>
+              </w:rPr>
+              <w:t xml:space="preserve"> </w:t>
             </w:r>
             <w:r>
               <w:rPr>
@@ -968,7 +1092,7 @@
           <w:pPr>
             <w:pStyle w:val="21"/>
             <w:tabs>
-              <w:tab w:val="right" w:leader="dot" w:pos="10053"/>
+              <w:tab w:val="left" w:pos="567"/>
             </w:tabs>
             <w:rPr>
               <w:rFonts w:eastAsiaTheme="minorEastAsia"/>
@@ -997,7 +1121,7 @@
                 <w:rStyle w:val="a8"/>
                 <w:noProof/>
               </w:rPr>
-              <w:t>.</w:t>
+              <w:t xml:space="preserve"> </w:t>
             </w:r>
             <w:r>
               <w:rPr>
@@ -1053,8 +1177,7 @@
           <w:pPr>
             <w:pStyle w:val="11"/>
             <w:tabs>
-              <w:tab w:val="left" w:pos="440"/>
-              <w:tab w:val="right" w:leader="dot" w:pos="10053"/>
+              <w:tab w:val="left" w:pos="567"/>
             </w:tabs>
             <w:rPr>
               <w:rFonts w:eastAsiaTheme="minorEastAsia"/>
@@ -1068,7 +1191,14 @@
                 <w:rStyle w:val="a8"/>
                 <w:noProof/>
               </w:rPr>
-              <w:t>6.</w:t>
+              <w:t>4</w:t>
+            </w:r>
+            <w:r>
+              <w:rPr>
+                <w:rStyle w:val="a8"/>
+                <w:noProof/>
+              </w:rPr>
+              <w:t>.</w:t>
             </w:r>
             <w:r>
               <w:rPr>
@@ -1083,7 +1213,14 @@
                 <w:rStyle w:val="a8"/>
                 <w:noProof/>
               </w:rPr>
-              <w:t>Сервер.</w:t>
+              <w:t>Сервер</w:t>
+            </w:r>
+            <w:r>
+              <w:rPr>
+                <w:rStyle w:val="a8"/>
+                <w:noProof/>
+              </w:rPr>
+              <w:t xml:space="preserve"> </w:t>
             </w:r>
             <w:r>
               <w:rPr>
@@ -1139,8 +1276,7 @@
           <w:pPr>
             <w:pStyle w:val="11"/>
             <w:tabs>
-              <w:tab w:val="left" w:pos="440"/>
-              <w:tab w:val="right" w:leader="dot" w:pos="10053"/>
+              <w:tab w:val="left" w:pos="567"/>
             </w:tabs>
             <w:rPr>
               <w:rFonts w:eastAsiaTheme="minorEastAsia"/>
@@ -1154,7 +1290,14 @@
                 <w:rStyle w:val="a8"/>
                 <w:noProof/>
               </w:rPr>
-              <w:t>7.</w:t>
+              <w:t>5</w:t>
+            </w:r>
+            <w:r>
+              <w:rPr>
+                <w:rStyle w:val="a8"/>
+                <w:noProof/>
+              </w:rPr>
+              <w:t>.</w:t>
             </w:r>
             <w:r>
               <w:rPr>
@@ -1169,7 +1312,21 @@
                 <w:rStyle w:val="a8"/>
                 <w:noProof/>
               </w:rPr>
-              <w:t>База данных.</w:t>
+              <w:t>База данных</w:t>
+            </w:r>
+            <w:r>
+              <w:rPr>
+                <w:rStyle w:val="a8"/>
+                <w:noProof/>
+              </w:rPr>
+              <w:t xml:space="preserve"> </w:t>
+            </w:r>
+            <w:r>
+              <w:rPr>
+                <w:rStyle w:val="a8"/>
+                <w:noProof/>
+              </w:rPr>
+              <w:t>.</w:t>
             </w:r>
             <w:r>
               <w:rPr>
@@ -1222,6 +1379,11 @@
           </w:hyperlink>
         </w:p>
         <w:p>
+          <w:pPr>
+            <w:tabs>
+              <w:tab w:val="left" w:pos="567"/>
+            </w:tabs>
+          </w:pPr>
           <w:r>
             <w:rPr>
               <w:b/>
@@ -1232,17 +1394,83 @@
         </w:p>
       </w:sdtContent>
     </w:sdt>
-    <w:p/>
-    <w:p/>
-    <w:p/>
-    <w:p/>
-    <w:p/>
-    <w:p/>
-    <w:p/>
-    <w:p/>
-    <w:p/>
-    <w:p/>
-    <w:p/>
+    <w:p>
+      <w:pPr>
+        <w:tabs>
+          <w:tab w:val="left" w:pos="567"/>
+        </w:tabs>
+      </w:pPr>
+    </w:p>
+    <w:p>
+      <w:pPr>
+        <w:tabs>
+          <w:tab w:val="left" w:pos="567"/>
+        </w:tabs>
+      </w:pPr>
+    </w:p>
+    <w:p>
+      <w:pPr>
+        <w:tabs>
+          <w:tab w:val="left" w:pos="567"/>
+        </w:tabs>
+      </w:pPr>
+    </w:p>
+    <w:p>
+      <w:pPr>
+        <w:tabs>
+          <w:tab w:val="left" w:pos="567"/>
+        </w:tabs>
+      </w:pPr>
+    </w:p>
+    <w:p>
+      <w:pPr>
+        <w:tabs>
+          <w:tab w:val="left" w:pos="567"/>
+        </w:tabs>
+      </w:pPr>
+    </w:p>
+    <w:p>
+      <w:pPr>
+        <w:tabs>
+          <w:tab w:val="left" w:pos="567"/>
+        </w:tabs>
+      </w:pPr>
+    </w:p>
+    <w:p>
+      <w:pPr>
+        <w:tabs>
+          <w:tab w:val="left" w:pos="567"/>
+        </w:tabs>
+      </w:pPr>
+    </w:p>
+    <w:p>
+      <w:pPr>
+        <w:tabs>
+          <w:tab w:val="left" w:pos="567"/>
+        </w:tabs>
+      </w:pPr>
+    </w:p>
+    <w:p>
+      <w:pPr>
+        <w:tabs>
+          <w:tab w:val="left" w:pos="567"/>
+        </w:tabs>
+      </w:pPr>
+    </w:p>
+    <w:p>
+      <w:pPr>
+        <w:tabs>
+          <w:tab w:val="left" w:pos="567"/>
+        </w:tabs>
+      </w:pPr>
+    </w:p>
+    <w:p>
+      <w:pPr>
+        <w:tabs>
+          <w:tab w:val="left" w:pos="567"/>
+        </w:tabs>
+      </w:pPr>
+    </w:p>
     <w:p>
       <w:pPr>
         <w:pStyle w:val="1"/>
@@ -1250,6 +1478,9 @@
           <w:ilvl w:val="0"/>
           <w:numId w:val="5"/>
         </w:numPr>
+        <w:tabs>
+          <w:tab w:val="left" w:pos="567"/>
+        </w:tabs>
         <w:spacing w:line="360" w:lineRule="auto"/>
         <w:ind w:left="0" w:firstLine="0"/>
         <w:rPr>
@@ -1279,6 +1510,9 @@
           <w:ilvl w:val="1"/>
           <w:numId w:val="8"/>
         </w:numPr>
+        <w:tabs>
+          <w:tab w:val="left" w:pos="567"/>
+        </w:tabs>
         <w:spacing w:line="360" w:lineRule="auto"/>
         <w:ind w:left="0" w:firstLine="0"/>
       </w:pPr>
@@ -1293,6 +1527,9 @@
     </w:p>
     <w:p>
       <w:pPr>
+        <w:tabs>
+          <w:tab w:val="left" w:pos="567"/>
+        </w:tabs>
         <w:spacing w:line="360" w:lineRule="auto"/>
       </w:pPr>
       <w:r>
@@ -1301,6 +1538,9 @@
     </w:p>
     <w:p>
       <w:pPr>
+        <w:tabs>
+          <w:tab w:val="left" w:pos="567"/>
+        </w:tabs>
         <w:spacing w:line="360" w:lineRule="auto"/>
       </w:pPr>
       <w:r>
@@ -1312,6 +1552,9 @@
     </w:p>
     <w:p>
       <w:pPr>
+        <w:tabs>
+          <w:tab w:val="left" w:pos="567"/>
+        </w:tabs>
         <w:spacing w:line="360" w:lineRule="auto"/>
       </w:pPr>
       <w:r>
@@ -1325,6 +1568,9 @@
           <w:ilvl w:val="0"/>
           <w:numId w:val="5"/>
         </w:numPr>
+        <w:tabs>
+          <w:tab w:val="left" w:pos="567"/>
+        </w:tabs>
         <w:spacing w:line="360" w:lineRule="auto"/>
         <w:ind w:left="0" w:firstLine="0"/>
         <w:rPr>
@@ -1343,6 +1589,9 @@
     <w:p>
       <w:pPr>
         <w:pStyle w:val="2"/>
+        <w:tabs>
+          <w:tab w:val="left" w:pos="567"/>
+        </w:tabs>
         <w:spacing w:line="360" w:lineRule="auto"/>
       </w:pPr>
       <w:bookmarkStart w:id="3" w:name="_Toc62485842"/>
@@ -1356,6 +1605,9 @@
     </w:p>
     <w:p>
       <w:pPr>
+        <w:tabs>
+          <w:tab w:val="left" w:pos="567"/>
+        </w:tabs>
         <w:spacing w:line="360" w:lineRule="auto"/>
       </w:pPr>
       <w:r>
@@ -1372,6 +1624,9 @@
           <w:ilvl w:val="0"/>
           <w:numId w:val="6"/>
         </w:numPr>
+        <w:tabs>
+          <w:tab w:val="left" w:pos="567"/>
+        </w:tabs>
         <w:spacing w:line="360" w:lineRule="auto"/>
         <w:ind w:left="0" w:firstLine="0"/>
       </w:pPr>
@@ -1386,6 +1641,9 @@
           <w:ilvl w:val="0"/>
           <w:numId w:val="6"/>
         </w:numPr>
+        <w:tabs>
+          <w:tab w:val="left" w:pos="567"/>
+        </w:tabs>
         <w:spacing w:line="360" w:lineRule="auto"/>
         <w:ind w:left="0" w:firstLine="0"/>
       </w:pPr>
@@ -1400,6 +1658,9 @@
           <w:ilvl w:val="0"/>
           <w:numId w:val="6"/>
         </w:numPr>
+        <w:tabs>
+          <w:tab w:val="left" w:pos="567"/>
+        </w:tabs>
         <w:spacing w:line="360" w:lineRule="auto"/>
         <w:ind w:left="0" w:firstLine="0"/>
       </w:pPr>
@@ -1414,14 +1675,15 @@
           <w:ilvl w:val="0"/>
           <w:numId w:val="6"/>
         </w:numPr>
+        <w:tabs>
+          <w:tab w:val="left" w:pos="567"/>
+        </w:tabs>
         <w:spacing w:line="360" w:lineRule="auto"/>
         <w:ind w:left="0" w:firstLine="0"/>
       </w:pPr>
       <w:r>
         <w:t>Настройки.</w:t>
       </w:r>
-      <w:bookmarkStart w:id="4" w:name="_GoBack"/>
-      <w:bookmarkEnd w:id="4"/>
     </w:p>
     <w:p>
       <w:pPr>
@@ -1430,17 +1692,23 @@
           <w:ilvl w:val="1"/>
           <w:numId w:val="5"/>
         </w:numPr>
+        <w:tabs>
+          <w:tab w:val="left" w:pos="567"/>
+        </w:tabs>
         <w:spacing w:line="360" w:lineRule="auto"/>
         <w:ind w:left="0" w:firstLine="0"/>
       </w:pPr>
-      <w:bookmarkStart w:id="5" w:name="_Toc62485843"/>
+      <w:bookmarkStart w:id="4" w:name="_Toc62485843"/>
       <w:r>
         <w:t>Одиночная игра.</w:t>
       </w:r>
-      <w:bookmarkEnd w:id="5"/>
-    </w:p>
-    <w:p>
-      <w:pPr>
+      <w:bookmarkEnd w:id="4"/>
+    </w:p>
+    <w:p>
+      <w:pPr>
+        <w:tabs>
+          <w:tab w:val="left" w:pos="567"/>
+        </w:tabs>
         <w:spacing w:line="360" w:lineRule="auto"/>
       </w:pPr>
       <w:r>
@@ -1452,21 +1720,13 @@
     </w:p>
     <w:p>
       <w:pPr>
-        <w:spacing w:line="360" w:lineRule="auto"/>
-      </w:pPr>
-      <w:r>
-        <w:t xml:space="preserve">В </w:t>
-      </w:r>
-      <w:proofErr w:type="gramStart"/>
-      <w:r>
-        <w:t>процессе</w:t>
-      </w:r>
-      <w:proofErr w:type="gramEnd"/>
-      <w:r>
-        <w:t xml:space="preserve"> игры пользователь </w:t>
-      </w:r>
-      <w:r>
-        <w:t>видит:</w:t>
+        <w:tabs>
+          <w:tab w:val="left" w:pos="567"/>
+        </w:tabs>
+        <w:spacing w:line="360" w:lineRule="auto"/>
+      </w:pPr>
+      <w:r>
+        <w:t>В процессе игры пользователь видит:</w:t>
       </w:r>
     </w:p>
     <w:p>
@@ -1476,6 +1736,9 @@
           <w:ilvl w:val="0"/>
           <w:numId w:val="20"/>
         </w:numPr>
+        <w:tabs>
+          <w:tab w:val="left" w:pos="567"/>
+        </w:tabs>
         <w:spacing w:line="360" w:lineRule="auto"/>
       </w:pPr>
       <w:r>
@@ -1489,6 +1752,9 @@
           <w:ilvl w:val="0"/>
           <w:numId w:val="20"/>
         </w:numPr>
+        <w:tabs>
+          <w:tab w:val="left" w:pos="567"/>
+        </w:tabs>
         <w:spacing w:line="360" w:lineRule="auto"/>
       </w:pPr>
       <w:r>
@@ -1502,6 +1768,9 @@
           <w:ilvl w:val="0"/>
           <w:numId w:val="20"/>
         </w:numPr>
+        <w:tabs>
+          <w:tab w:val="left" w:pos="567"/>
+        </w:tabs>
         <w:spacing w:line="360" w:lineRule="auto"/>
       </w:pPr>
       <w:r>
@@ -1515,6 +1784,9 @@
           <w:ilvl w:val="0"/>
           <w:numId w:val="20"/>
         </w:numPr>
+        <w:tabs>
+          <w:tab w:val="left" w:pos="567"/>
+        </w:tabs>
         <w:spacing w:line="360" w:lineRule="auto"/>
       </w:pPr>
       <w:r>
@@ -1528,6 +1800,9 @@
           <w:ilvl w:val="0"/>
           <w:numId w:val="20"/>
         </w:numPr>
+        <w:tabs>
+          <w:tab w:val="left" w:pos="567"/>
+        </w:tabs>
         <w:spacing w:line="360" w:lineRule="auto"/>
       </w:pPr>
       <w:r>
@@ -1542,6 +1817,9 @@
           <w:ilvl w:val="0"/>
           <w:numId w:val="20"/>
         </w:numPr>
+        <w:tabs>
+          <w:tab w:val="left" w:pos="567"/>
+        </w:tabs>
         <w:spacing w:line="360" w:lineRule="auto"/>
       </w:pPr>
       <w:r>
@@ -1555,6 +1833,9 @@
           <w:ilvl w:val="0"/>
           <w:numId w:val="20"/>
         </w:numPr>
+        <w:tabs>
+          <w:tab w:val="left" w:pos="567"/>
+        </w:tabs>
         <w:spacing w:line="360" w:lineRule="auto"/>
       </w:pPr>
       <w:r>
@@ -1568,6 +1849,9 @@
           <w:ilvl w:val="0"/>
           <w:numId w:val="20"/>
         </w:numPr>
+        <w:tabs>
+          <w:tab w:val="left" w:pos="567"/>
+        </w:tabs>
         <w:spacing w:line="360" w:lineRule="auto"/>
       </w:pPr>
       <w:r>
@@ -1576,6 +1860,9 @@
     </w:p>
     <w:p>
       <w:pPr>
+        <w:tabs>
+          <w:tab w:val="left" w:pos="567"/>
+        </w:tabs>
         <w:spacing w:line="360" w:lineRule="auto"/>
         <w:rPr>
           <w:noProof/>
@@ -1588,7 +1875,11 @@
     </w:p>
     <w:p>
       <w:pPr>
-        <w:spacing w:line="360" w:lineRule="auto"/>
+        <w:tabs>
+          <w:tab w:val="left" w:pos="567"/>
+        </w:tabs>
+        <w:spacing w:line="360" w:lineRule="auto"/>
+        <w:jc w:val="center"/>
       </w:pPr>
       <w:r>
         <w:rPr>
@@ -1596,8 +1887,8 @@
           <w:lang w:eastAsia="ru-RU"/>
         </w:rPr>
         <w:drawing>
-          <wp:inline distT="0" distB="0" distL="0" distR="0" wp14:anchorId="396679AD" wp14:editId="2B56B864">
-            <wp:extent cx="4692650" cy="7013575"/>
+          <wp:inline distT="0" distB="0" distL="0" distR="0" wp14:anchorId="66C1CCF8" wp14:editId="33E13091">
+            <wp:extent cx="3930576" cy="5874589"/>
             <wp:effectExtent l="0" t="0" r="0" b="0"/>
             <wp:docPr id="3" name="Рисунок 3"/>
             <wp:cNvGraphicFramePr>
@@ -1628,7 +1919,7 @@
                   <pic:spPr bwMode="auto">
                     <a:xfrm>
                       <a:off x="0" y="0"/>
-                      <a:ext cx="4692650" cy="7013575"/>
+                      <a:ext cx="3930744" cy="5874839"/>
                     </a:xfrm>
                     <a:prstGeom prst="rect">
                       <a:avLst/>
@@ -1647,15 +1938,20 @@
     </w:p>
     <w:p>
       <w:pPr>
-        <w:spacing w:line="360" w:lineRule="auto"/>
-      </w:pPr>
-    </w:p>
-    <w:p>
-      <w:pPr>
-        <w:spacing w:line="360" w:lineRule="auto"/>
-      </w:pPr>
-      <w:r>
-        <w:lastRenderedPageBreak/>
+        <w:tabs>
+          <w:tab w:val="left" w:pos="567"/>
+        </w:tabs>
+        <w:spacing w:line="360" w:lineRule="auto"/>
+      </w:pPr>
+    </w:p>
+    <w:p>
+      <w:pPr>
+        <w:tabs>
+          <w:tab w:val="left" w:pos="567"/>
+        </w:tabs>
+        <w:spacing w:line="360" w:lineRule="auto"/>
+      </w:pPr>
+      <w:r>
         <w:t xml:space="preserve">Для </w:t>
       </w:r>
       <w:proofErr w:type="spellStart"/>
@@ -1675,18 +1971,13 @@
     </w:p>
     <w:p>
       <w:pPr>
-        <w:spacing w:line="360" w:lineRule="auto"/>
-      </w:pPr>
-      <w:r>
-        <w:t xml:space="preserve">В </w:t>
-      </w:r>
-      <w:proofErr w:type="gramStart"/>
-      <w:r>
-        <w:t>процессе</w:t>
-      </w:r>
-      <w:proofErr w:type="gramEnd"/>
-      <w:r>
-        <w:t xml:space="preserve"> игры пользователь может:</w:t>
+        <w:tabs>
+          <w:tab w:val="left" w:pos="567"/>
+        </w:tabs>
+        <w:spacing w:line="360" w:lineRule="auto"/>
+      </w:pPr>
+      <w:r>
+        <w:t>В процессе игры пользователь может:</w:t>
       </w:r>
     </w:p>
     <w:p>
@@ -1696,9 +1987,13 @@
           <w:ilvl w:val="0"/>
           <w:numId w:val="19"/>
         </w:numPr>
-        <w:spacing w:line="360" w:lineRule="auto"/>
-      </w:pPr>
-      <w:r>
+        <w:tabs>
+          <w:tab w:val="left" w:pos="567"/>
+        </w:tabs>
+        <w:spacing w:line="360" w:lineRule="auto"/>
+      </w:pPr>
+      <w:r>
+        <w:lastRenderedPageBreak/>
         <w:t xml:space="preserve">Вводить </w:t>
       </w:r>
       <w:r>
@@ -1721,6 +2016,9 @@
           <w:ilvl w:val="0"/>
           <w:numId w:val="19"/>
         </w:numPr>
+        <w:tabs>
+          <w:tab w:val="left" w:pos="567"/>
+        </w:tabs>
         <w:spacing w:line="360" w:lineRule="auto"/>
       </w:pPr>
       <w:r>
@@ -1740,6 +2038,9 @@
           <w:ilvl w:val="0"/>
           <w:numId w:val="19"/>
         </w:numPr>
+        <w:tabs>
+          <w:tab w:val="left" w:pos="567"/>
+        </w:tabs>
         <w:spacing w:line="360" w:lineRule="auto"/>
       </w:pPr>
       <w:r>
@@ -1753,6 +2054,9 @@
           <w:ilvl w:val="0"/>
           <w:numId w:val="19"/>
         </w:numPr>
+        <w:tabs>
+          <w:tab w:val="left" w:pos="567"/>
+        </w:tabs>
         <w:spacing w:line="360" w:lineRule="auto"/>
       </w:pPr>
       <w:r>
@@ -1766,6 +2070,9 @@
           <w:ilvl w:val="0"/>
           <w:numId w:val="19"/>
         </w:numPr>
+        <w:tabs>
+          <w:tab w:val="left" w:pos="567"/>
+        </w:tabs>
         <w:spacing w:line="360" w:lineRule="auto"/>
       </w:pPr>
       <w:r>
@@ -1779,17 +2086,23 @@
           <w:ilvl w:val="1"/>
           <w:numId w:val="5"/>
         </w:numPr>
+        <w:tabs>
+          <w:tab w:val="left" w:pos="567"/>
+        </w:tabs>
         <w:spacing w:line="360" w:lineRule="auto"/>
         <w:ind w:left="0" w:firstLine="0"/>
       </w:pPr>
-      <w:bookmarkStart w:id="6" w:name="_Toc62485844"/>
+      <w:bookmarkStart w:id="5" w:name="_Toc62485844"/>
       <w:r>
         <w:t>Многопользовательская игра.</w:t>
       </w:r>
-      <w:bookmarkEnd w:id="6"/>
-    </w:p>
-    <w:p>
-      <w:pPr>
+      <w:bookmarkEnd w:id="5"/>
+    </w:p>
+    <w:p>
+      <w:pPr>
+        <w:tabs>
+          <w:tab w:val="left" w:pos="567"/>
+        </w:tabs>
         <w:spacing w:line="360" w:lineRule="auto"/>
       </w:pPr>
       <w:r>
@@ -1798,6 +2111,9 @@
     </w:p>
     <w:p>
       <w:pPr>
+        <w:tabs>
+          <w:tab w:val="left" w:pos="567"/>
+        </w:tabs>
         <w:spacing w:line="360" w:lineRule="auto"/>
       </w:pPr>
       <w:r>
@@ -1806,6 +2122,9 @@
     </w:p>
     <w:p>
       <w:pPr>
+        <w:tabs>
+          <w:tab w:val="left" w:pos="567"/>
+        </w:tabs>
         <w:spacing w:line="360" w:lineRule="auto"/>
       </w:pPr>
       <w:r>
@@ -1826,19 +2145,25 @@
     <w:p>
       <w:pPr>
         <w:pStyle w:val="2"/>
-        <w:spacing w:line="360" w:lineRule="auto"/>
-      </w:pPr>
-      <w:bookmarkStart w:id="7" w:name="_Toc62485845"/>
+        <w:tabs>
+          <w:tab w:val="left" w:pos="567"/>
+        </w:tabs>
+        <w:spacing w:line="360" w:lineRule="auto"/>
+      </w:pPr>
+      <w:bookmarkStart w:id="6" w:name="_Toc62485845"/>
       <w:r>
         <w:t xml:space="preserve">2.4 </w:t>
       </w:r>
       <w:r>
         <w:t>Режимы игры (модификации).</w:t>
       </w:r>
-      <w:bookmarkEnd w:id="7"/>
-    </w:p>
-    <w:p>
-      <w:pPr>
+      <w:bookmarkEnd w:id="6"/>
+    </w:p>
+    <w:p>
+      <w:pPr>
+        <w:tabs>
+          <w:tab w:val="left" w:pos="567"/>
+        </w:tabs>
         <w:spacing w:line="360" w:lineRule="auto"/>
       </w:pPr>
       <w:r>
@@ -1855,6 +2180,9 @@
           <w:ilvl w:val="0"/>
           <w:numId w:val="14"/>
         </w:numPr>
+        <w:tabs>
+          <w:tab w:val="left" w:pos="567"/>
+        </w:tabs>
         <w:spacing w:line="360" w:lineRule="auto"/>
       </w:pPr>
       <w:r>
@@ -1892,6 +2220,9 @@
           <w:ilvl w:val="0"/>
           <w:numId w:val="14"/>
         </w:numPr>
+        <w:tabs>
+          <w:tab w:val="left" w:pos="567"/>
+        </w:tabs>
         <w:spacing w:line="360" w:lineRule="auto"/>
       </w:pPr>
       <w:r>
@@ -1905,6 +2236,9 @@
           <w:ilvl w:val="0"/>
           <w:numId w:val="14"/>
         </w:numPr>
+        <w:tabs>
+          <w:tab w:val="left" w:pos="567"/>
+        </w:tabs>
         <w:spacing w:line="360" w:lineRule="auto"/>
       </w:pPr>
       <w:r>
@@ -1918,6 +2252,9 @@
           <w:ilvl w:val="0"/>
           <w:numId w:val="14"/>
         </w:numPr>
+        <w:tabs>
+          <w:tab w:val="left" w:pos="567"/>
+        </w:tabs>
         <w:spacing w:line="360" w:lineRule="auto"/>
       </w:pPr>
       <w:r>
@@ -1931,6 +2268,9 @@
           <w:ilvl w:val="0"/>
           <w:numId w:val="14"/>
         </w:numPr>
+        <w:tabs>
+          <w:tab w:val="left" w:pos="567"/>
+        </w:tabs>
         <w:spacing w:line="360" w:lineRule="auto"/>
       </w:pPr>
       <w:r>
@@ -1939,6 +2279,9 @@
     </w:p>
     <w:p>
       <w:pPr>
+        <w:tabs>
+          <w:tab w:val="left" w:pos="567"/>
+        </w:tabs>
         <w:spacing w:line="360" w:lineRule="auto"/>
       </w:pPr>
       <w:r>
@@ -1947,6 +2290,9 @@
     </w:p>
     <w:p>
       <w:pPr>
+        <w:tabs>
+          <w:tab w:val="left" w:pos="567"/>
+        </w:tabs>
         <w:spacing w:line="360" w:lineRule="auto"/>
       </w:pPr>
       <w:r>
@@ -1960,17 +2306,23 @@
           <w:ilvl w:val="1"/>
           <w:numId w:val="5"/>
         </w:numPr>
+        <w:tabs>
+          <w:tab w:val="left" w:pos="567"/>
+        </w:tabs>
         <w:spacing w:line="360" w:lineRule="auto"/>
         <w:ind w:left="0" w:firstLine="0"/>
       </w:pPr>
-      <w:bookmarkStart w:id="8" w:name="_Toc62485846"/>
+      <w:bookmarkStart w:id="7" w:name="_Toc62485846"/>
       <w:r>
         <w:t>Статистика.</w:t>
       </w:r>
-      <w:bookmarkEnd w:id="8"/>
-    </w:p>
-    <w:p>
-      <w:pPr>
+      <w:bookmarkEnd w:id="7"/>
+    </w:p>
+    <w:p>
+      <w:pPr>
+        <w:tabs>
+          <w:tab w:val="left" w:pos="567"/>
+        </w:tabs>
         <w:spacing w:line="360" w:lineRule="auto"/>
       </w:pPr>
       <w:r>
@@ -1984,6 +2336,9 @@
           <w:ilvl w:val="0"/>
           <w:numId w:val="15"/>
         </w:numPr>
+        <w:tabs>
+          <w:tab w:val="left" w:pos="567"/>
+        </w:tabs>
         <w:spacing w:line="360" w:lineRule="auto"/>
       </w:pPr>
       <w:r>
@@ -1997,6 +2352,9 @@
           <w:ilvl w:val="0"/>
           <w:numId w:val="15"/>
         </w:numPr>
+        <w:tabs>
+          <w:tab w:val="left" w:pos="567"/>
+        </w:tabs>
         <w:spacing w:line="360" w:lineRule="auto"/>
       </w:pPr>
       <w:r>
@@ -2010,6 +2368,9 @@
           <w:ilvl w:val="0"/>
           <w:numId w:val="15"/>
         </w:numPr>
+        <w:tabs>
+          <w:tab w:val="left" w:pos="567"/>
+        </w:tabs>
         <w:spacing w:line="360" w:lineRule="auto"/>
       </w:pPr>
       <w:r>
@@ -2023,6 +2384,9 @@
           <w:ilvl w:val="0"/>
           <w:numId w:val="15"/>
         </w:numPr>
+        <w:tabs>
+          <w:tab w:val="left" w:pos="567"/>
+        </w:tabs>
         <w:spacing w:line="360" w:lineRule="auto"/>
       </w:pPr>
       <w:r>
@@ -2036,6 +2400,9 @@
           <w:ilvl w:val="0"/>
           <w:numId w:val="15"/>
         </w:numPr>
+        <w:tabs>
+          <w:tab w:val="left" w:pos="567"/>
+        </w:tabs>
         <w:spacing w:line="360" w:lineRule="auto"/>
       </w:pPr>
       <w:r>
@@ -2049,10 +2416,12 @@
           <w:ilvl w:val="0"/>
           <w:numId w:val="16"/>
         </w:numPr>
-        <w:spacing w:line="360" w:lineRule="auto"/>
-      </w:pPr>
-      <w:r>
-        <w:lastRenderedPageBreak/>
+        <w:tabs>
+          <w:tab w:val="left" w:pos="567"/>
+        </w:tabs>
+        <w:spacing w:line="360" w:lineRule="auto"/>
+      </w:pPr>
+      <w:r>
         <w:t>Текущее количество побед подряд.</w:t>
       </w:r>
     </w:p>
@@ -2063,6 +2432,9 @@
           <w:ilvl w:val="0"/>
           <w:numId w:val="16"/>
         </w:numPr>
+        <w:tabs>
+          <w:tab w:val="left" w:pos="567"/>
+        </w:tabs>
         <w:spacing w:line="360" w:lineRule="auto"/>
       </w:pPr>
       <w:r>
@@ -2076,6 +2448,9 @@
           <w:ilvl w:val="0"/>
           <w:numId w:val="16"/>
         </w:numPr>
+        <w:tabs>
+          <w:tab w:val="left" w:pos="567"/>
+        </w:tabs>
         <w:spacing w:line="360" w:lineRule="auto"/>
       </w:pPr>
       <w:r>
@@ -2085,6 +2460,9 @@
     <w:p>
       <w:pPr>
         <w:pStyle w:val="a4"/>
+        <w:tabs>
+          <w:tab w:val="left" w:pos="567"/>
+        </w:tabs>
         <w:spacing w:line="360" w:lineRule="auto"/>
         <w:ind w:left="0"/>
       </w:pPr>
@@ -2098,6 +2476,9 @@
     <w:p>
       <w:pPr>
         <w:pStyle w:val="a4"/>
+        <w:tabs>
+          <w:tab w:val="left" w:pos="567"/>
+        </w:tabs>
         <w:spacing w:line="360" w:lineRule="auto"/>
         <w:ind w:left="0"/>
       </w:pPr>
@@ -2109,14 +2490,17 @@
           <w:ilvl w:val="1"/>
           <w:numId w:val="5"/>
         </w:numPr>
+        <w:tabs>
+          <w:tab w:val="left" w:pos="567"/>
+        </w:tabs>
         <w:spacing w:line="360" w:lineRule="auto"/>
         <w:ind w:left="0" w:firstLine="0"/>
       </w:pPr>
-      <w:bookmarkStart w:id="9" w:name="_Toc62485847"/>
+      <w:bookmarkStart w:id="8" w:name="_Toc62485847"/>
       <w:r>
         <w:t>Настройки.</w:t>
       </w:r>
-      <w:bookmarkEnd w:id="9"/>
+      <w:bookmarkEnd w:id="8"/>
     </w:p>
     <w:p>
       <w:pPr>
@@ -2125,6 +2509,9 @@
           <w:ilvl w:val="0"/>
           <w:numId w:val="18"/>
         </w:numPr>
+        <w:tabs>
+          <w:tab w:val="left" w:pos="567"/>
+        </w:tabs>
         <w:spacing w:line="360" w:lineRule="auto"/>
       </w:pPr>
       <w:r>
@@ -2138,6 +2525,9 @@
           <w:ilvl w:val="0"/>
           <w:numId w:val="18"/>
         </w:numPr>
+        <w:tabs>
+          <w:tab w:val="left" w:pos="567"/>
+        </w:tabs>
         <w:spacing w:line="360" w:lineRule="auto"/>
       </w:pPr>
       <w:r>
@@ -2151,6 +2541,9 @@
           <w:ilvl w:val="0"/>
           <w:numId w:val="18"/>
         </w:numPr>
+        <w:tabs>
+          <w:tab w:val="left" w:pos="567"/>
+        </w:tabs>
         <w:spacing w:line="360" w:lineRule="auto"/>
       </w:pPr>
       <w:r>
@@ -2164,6 +2557,9 @@
           <w:ilvl w:val="0"/>
           <w:numId w:val="18"/>
         </w:numPr>
+        <w:tabs>
+          <w:tab w:val="left" w:pos="567"/>
+        </w:tabs>
         <w:spacing w:line="360" w:lineRule="auto"/>
       </w:pPr>
       <w:r>
@@ -2177,6 +2573,9 @@
           <w:ilvl w:val="0"/>
           <w:numId w:val="18"/>
         </w:numPr>
+        <w:tabs>
+          <w:tab w:val="left" w:pos="567"/>
+        </w:tabs>
         <w:spacing w:line="360" w:lineRule="auto"/>
       </w:pPr>
       <w:r>
@@ -2190,52 +2589,307 @@
           <w:ilvl w:val="0"/>
           <w:numId w:val="5"/>
         </w:numPr>
+        <w:tabs>
+          <w:tab w:val="left" w:pos="567"/>
+        </w:tabs>
         <w:spacing w:line="360" w:lineRule="auto"/>
         <w:ind w:left="0" w:firstLine="0"/>
         <w:rPr>
           <w:sz w:val="32"/>
         </w:rPr>
       </w:pPr>
-      <w:bookmarkStart w:id="10" w:name="_Toc62485848"/>
+      <w:bookmarkStart w:id="9" w:name="_Toc62485848"/>
       <w:r>
         <w:rPr>
           <w:sz w:val="32"/>
         </w:rPr>
         <w:t>Клиент.</w:t>
       </w:r>
-      <w:bookmarkEnd w:id="10"/>
+      <w:bookmarkEnd w:id="9"/>
     </w:p>
     <w:p>
       <w:pPr>
         <w:pStyle w:val="2"/>
-        <w:spacing w:line="360" w:lineRule="auto"/>
-      </w:pPr>
-      <w:bookmarkStart w:id="11" w:name="_Toc62485849"/>
-      <w:r>
-        <w:t xml:space="preserve">3.1 </w:t>
-      </w:r>
-      <w:proofErr w:type="spellStart"/>
-      <w:r>
+        <w:tabs>
+          <w:tab w:val="left" w:pos="567"/>
+        </w:tabs>
+        <w:spacing w:line="360" w:lineRule="auto"/>
         <w:rPr>
           <w:lang w:val="en-US"/>
         </w:rPr>
-        <w:t>FrontEnd</w:t>
+      </w:pPr>
+      <w:bookmarkStart w:id="10" w:name="_Toc62485849"/>
+      <w:commentRangeStart w:id="11"/>
+      <w:r>
+        <w:t xml:space="preserve">3.1 </w:t>
+      </w:r>
+      <w:r>
+        <w:rPr>
+          <w:lang w:val="en-US"/>
+        </w:rPr>
+        <w:t>UI requirements</w:t>
+      </w:r>
+      <w:r>
+        <w:t>.</w:t>
+      </w:r>
+      <w:bookmarkEnd w:id="10"/>
+    </w:p>
+    <w:p>
+      <w:pPr>
+        <w:tabs>
+          <w:tab w:val="left" w:pos="284"/>
+        </w:tabs>
+        <w:spacing w:line="360" w:lineRule="auto"/>
+      </w:pPr>
+      <w:r>
+        <w:t>Для разработки пользовательского</w:t>
+      </w:r>
+      <w:r>
+        <w:t xml:space="preserve"> интерфейс</w:t>
+      </w:r>
+      <w:r>
+        <w:t>а</w:t>
+      </w:r>
+      <w:r>
+        <w:t xml:space="preserve"> приложения </w:t>
+      </w:r>
+      <w:r>
+        <w:t xml:space="preserve">используется сборщик модулей </w:t>
+      </w:r>
+      <w:proofErr w:type="spellStart"/>
+      <w:r>
+        <w:rPr>
+          <w:lang w:val="en-US"/>
+        </w:rPr>
+        <w:t>webpack</w:t>
       </w:r>
       <w:proofErr w:type="spellEnd"/>
       <w:r>
-        <w:t>.</w:t>
-      </w:r>
-      <w:bookmarkEnd w:id="11"/>
+        <w:t xml:space="preserve"> </w:t>
+      </w:r>
+      <w:r>
+        <w:rPr>
+          <w:lang w:val="en-US"/>
+        </w:rPr>
+        <w:t>v</w:t>
+      </w:r>
+      <w:r>
+        <w:t xml:space="preserve">4.42.1. </w:t>
+      </w:r>
+      <w:r>
+        <w:t xml:space="preserve">Компонентный подход реализован на </w:t>
+      </w:r>
+      <w:proofErr w:type="spellStart"/>
+      <w:r>
+        <w:t>фреймворке</w:t>
+      </w:r>
+      <w:proofErr w:type="spellEnd"/>
+      <w:r>
+        <w:t xml:space="preserve"> </w:t>
+      </w:r>
+      <w:r>
+        <w:rPr>
+          <w:lang w:val="en-US"/>
+        </w:rPr>
+        <w:t>AngularJS</w:t>
+      </w:r>
+      <w:r>
+        <w:t xml:space="preserve"> </w:t>
+      </w:r>
+      <w:r>
+        <w:rPr>
+          <w:lang w:val="en-US"/>
+        </w:rPr>
+        <w:t>v</w:t>
+      </w:r>
+      <w:r>
+        <w:t>1.8.2.</w:t>
+      </w:r>
     </w:p>
     <w:p>
       <w:pPr>
         <w:pStyle w:val="2"/>
-        <w:spacing w:line="360" w:lineRule="auto"/>
-      </w:pPr>
-      <w:bookmarkStart w:id="12" w:name="_Toc62485850"/>
+        <w:tabs>
+          <w:tab w:val="left" w:pos="567"/>
+        </w:tabs>
+        <w:spacing w:line="360" w:lineRule="auto"/>
+      </w:pPr>
+      <w:r>
+        <w:t xml:space="preserve">3.1.1 Пользовательский интерфейс для </w:t>
+      </w:r>
+      <w:proofErr w:type="spellStart"/>
+      <w:r>
+        <w:t>браузерной</w:t>
+      </w:r>
+      <w:proofErr w:type="spellEnd"/>
+      <w:r>
+        <w:t xml:space="preserve"> версии приложения.</w:t>
+      </w:r>
+    </w:p>
+    <w:p>
+      <w:pPr>
+        <w:tabs>
+          <w:tab w:val="left" w:pos="567"/>
+        </w:tabs>
+        <w:spacing w:line="360" w:lineRule="auto"/>
+      </w:pPr>
+      <w:r>
+        <w:t>Основным подходом при описании данного раздела будет описание конкретной страницы приложения с подробным описанием элементов страницы и функционалом. Также возможны некоторые вложения типа картинок, диаграмм, таблиц, аппликаций с примерами визуального оформления отдельных элементов, которые являются лишь макетом для передачи наиболее полного понимания той или иной части приложения и не обязаны точно соответствовать действительной реализации в приложении.</w:t>
+      </w:r>
+    </w:p>
+    <w:p>
+      <w:pPr>
+        <w:pStyle w:val="2"/>
+        <w:tabs>
+          <w:tab w:val="left" w:pos="567"/>
+        </w:tabs>
+      </w:pPr>
+      <w:r>
+        <w:t>3.1.</w:t>
+      </w:r>
+      <w:r>
+        <w:t>1.1</w:t>
+      </w:r>
+      <w:r>
+        <w:t xml:space="preserve"> </w:t>
+      </w:r>
+      <w:r>
+        <w:t>Главная страница.</w:t>
+      </w:r>
+    </w:p>
+    <w:p/>
+    <w:p>
+      <w:pPr>
+        <w:tabs>
+          <w:tab w:val="left" w:pos="567"/>
+        </w:tabs>
+        <w:spacing w:line="360" w:lineRule="auto"/>
+        <w:jc w:val="center"/>
+      </w:pPr>
+      <w:r>
+        <w:rPr>
+          <w:noProof/>
+          <w:lang w:eastAsia="ru-RU"/>
+        </w:rPr>
+        <w:drawing>
+          <wp:inline distT="0" distB="0" distL="0" distR="0" wp14:anchorId="363B37C6" wp14:editId="18D77828">
+            <wp:extent cx="4805916" cy="3262845"/>
+            <wp:effectExtent l="0" t="0" r="0" b="0"/>
+            <wp:docPr id="1" name="Рисунок 1"/>
+            <wp:cNvGraphicFramePr>
+              <a:graphicFrameLocks xmlns:a="http://schemas.openxmlformats.org/drawingml/2006/main" noChangeAspect="1"/>
+            </wp:cNvGraphicFramePr>
+            <a:graphic xmlns:a="http://schemas.openxmlformats.org/drawingml/2006/main">
+              <a:graphicData uri="http://schemas.openxmlformats.org/drawingml/2006/picture">
+                <pic:pic xmlns:pic="http://schemas.openxmlformats.org/drawingml/2006/picture">
+                  <pic:nvPicPr>
+                    <pic:cNvPr id="0" name="Picture 1"/>
+                    <pic:cNvPicPr>
+                      <a:picLocks noChangeAspect="1" noChangeArrowheads="1"/>
+                    </pic:cNvPicPr>
+                  </pic:nvPicPr>
+                  <pic:blipFill>
+                    <a:blip r:embed="rId8" cstate="print">
+                      <a:extLst>
+                        <a:ext uri="{28A0092B-C50C-407E-A947-70E740481C1C}">
+                          <a14:useLocalDpi xmlns:a14="http://schemas.microsoft.com/office/drawing/2010/main" val="0"/>
+                        </a:ext>
+                      </a:extLst>
+                    </a:blip>
+                    <a:srcRect/>
+                    <a:stretch>
+                      <a:fillRect/>
+                    </a:stretch>
+                  </pic:blipFill>
+                  <pic:spPr bwMode="auto">
+                    <a:xfrm>
+                      <a:off x="0" y="0"/>
+                      <a:ext cx="4815264" cy="3269192"/>
+                    </a:xfrm>
+                    <a:prstGeom prst="rect">
+                      <a:avLst/>
+                    </a:prstGeom>
+                    <a:noFill/>
+                    <a:ln>
+                      <a:noFill/>
+                    </a:ln>
+                  </pic:spPr>
+                </pic:pic>
+              </a:graphicData>
+            </a:graphic>
+          </wp:inline>
+        </w:drawing>
+      </w:r>
+    </w:p>
+    <w:p>
+      <w:pPr>
+        <w:pStyle w:val="2"/>
+      </w:pPr>
+      <w:r>
+        <w:lastRenderedPageBreak/>
+        <w:t>3.1.1.2 Настройки.</w:t>
+      </w:r>
+    </w:p>
+    <w:p/>
+    <w:p>
+      <w:pPr>
+        <w:pStyle w:val="2"/>
+      </w:pPr>
+      <w:r>
+        <w:t>3.1.1.3 Статистика.</w:t>
+      </w:r>
+      <w:bookmarkStart w:id="12" w:name="_GoBack"/>
+      <w:bookmarkEnd w:id="12"/>
+    </w:p>
+    <w:p>
+      <w:pPr>
+        <w:tabs>
+          <w:tab w:val="left" w:pos="567"/>
+        </w:tabs>
+      </w:pPr>
+    </w:p>
+    <w:p>
+      <w:pPr>
+        <w:pStyle w:val="2"/>
+        <w:tabs>
+          <w:tab w:val="left" w:pos="567"/>
+        </w:tabs>
+      </w:pPr>
+      <w:r>
+        <w:t>3.1.</w:t>
+      </w:r>
+      <w:r>
+        <w:t>2</w:t>
+      </w:r>
+      <w:r>
+        <w:t xml:space="preserve"> Пользовательский интерфейс для </w:t>
+      </w:r>
+      <w:r>
+        <w:t>мобильной</w:t>
+      </w:r>
+      <w:r>
+        <w:t xml:space="preserve"> версии приложения.</w:t>
+      </w:r>
+    </w:p>
+    <w:p>
+      <w:pPr>
+        <w:tabs>
+          <w:tab w:val="left" w:pos="567"/>
+        </w:tabs>
+      </w:pPr>
+    </w:p>
+    <w:p>
+      <w:pPr>
+        <w:pStyle w:val="2"/>
+        <w:tabs>
+          <w:tab w:val="left" w:pos="567"/>
+        </w:tabs>
+        <w:spacing w:line="360" w:lineRule="auto"/>
+      </w:pPr>
       <w:r>
         <w:t xml:space="preserve">3.2 </w:t>
       </w:r>
+      <w:bookmarkStart w:id="13" w:name="_Toc62485850"/>
       <w:proofErr w:type="spellStart"/>
       <w:r>
         <w:rPr>
@@ -2247,7 +2901,54 @@
       <w:r>
         <w:t>.</w:t>
       </w:r>
-      <w:bookmarkEnd w:id="12"/>
+      <w:bookmarkEnd w:id="13"/>
+    </w:p>
+    <w:p>
+      <w:pPr>
+        <w:pStyle w:val="2"/>
+        <w:tabs>
+          <w:tab w:val="left" w:pos="567"/>
+        </w:tabs>
+        <w:spacing w:line="360" w:lineRule="auto"/>
+      </w:pPr>
+      <w:r>
+        <w:t>3.</w:t>
+      </w:r>
+      <w:r>
+        <w:t>3</w:t>
+      </w:r>
+      <w:r>
+        <w:t xml:space="preserve"> </w:t>
+      </w:r>
+      <w:proofErr w:type="spellStart"/>
+      <w:r>
+        <w:t>Роутинг</w:t>
+      </w:r>
+      <w:proofErr w:type="spellEnd"/>
+      <w:r>
+        <w:t xml:space="preserve"> и маршрутизация</w:t>
+      </w:r>
+      <w:r>
+        <w:t>.</w:t>
+      </w:r>
+    </w:p>
+    <w:p>
+      <w:pPr>
+        <w:tabs>
+          <w:tab w:val="left" w:pos="567"/>
+        </w:tabs>
+        <w:spacing w:line="360" w:lineRule="auto"/>
+      </w:pPr>
+      <w:r>
+        <w:t>В данном разделе необходимо описать основные механизма реализации перехода между различными частями приложения, а также описать структуру в виде списка с наименованиями отдельных частей/страниц.</w:t>
+      </w:r>
+      <w:commentRangeEnd w:id="11"/>
+      <w:r>
+        <w:rPr>
+          <w:rStyle w:val="a9"/>
+        </w:rPr>
+        <w:commentReference w:id="11"/>
+      </w:r>
     </w:p>
     <w:p>
       <w:pPr>
@@ -2256,20 +2957,23 @@
           <w:ilvl w:val="0"/>
           <w:numId w:val="5"/>
         </w:numPr>
+        <w:tabs>
+          <w:tab w:val="left" w:pos="567"/>
+        </w:tabs>
         <w:spacing w:line="360" w:lineRule="auto"/>
         <w:ind w:left="0" w:firstLine="0"/>
         <w:rPr>
           <w:sz w:val="32"/>
         </w:rPr>
       </w:pPr>
-      <w:bookmarkStart w:id="13" w:name="_Toc62485851"/>
+      <w:bookmarkStart w:id="14" w:name="_Toc62485851"/>
       <w:r>
         <w:rPr>
           <w:sz w:val="32"/>
         </w:rPr>
         <w:t>Сервер.</w:t>
       </w:r>
-      <w:bookmarkEnd w:id="13"/>
+      <w:bookmarkEnd w:id="14"/>
     </w:p>
     <w:p>
       <w:pPr>
@@ -2278,27 +2982,32 @@
           <w:ilvl w:val="0"/>
           <w:numId w:val="5"/>
         </w:numPr>
+        <w:tabs>
+          <w:tab w:val="left" w:pos="567"/>
+        </w:tabs>
         <w:spacing w:line="360" w:lineRule="auto"/>
         <w:ind w:left="0" w:firstLine="0"/>
         <w:rPr>
           <w:sz w:val="32"/>
         </w:rPr>
       </w:pPr>
-      <w:bookmarkStart w:id="14" w:name="_Toc62485852"/>
+      <w:bookmarkStart w:id="15" w:name="_Toc62485852"/>
       <w:r>
         <w:rPr>
           <w:sz w:val="32"/>
         </w:rPr>
         <w:t>База данных.</w:t>
       </w:r>
-      <w:bookmarkEnd w:id="14"/>
-    </w:p>
-    <w:p>
-      <w:pPr>
-        <w:spacing w:line="360" w:lineRule="auto"/>
-      </w:pPr>
-    </w:p>
-    <w:p/>
+      <w:bookmarkEnd w:id="15"/>
+    </w:p>
+    <w:p>
+      <w:pPr>
+        <w:tabs>
+          <w:tab w:val="left" w:pos="567"/>
+        </w:tabs>
+        <w:spacing w:line="360" w:lineRule="auto"/>
+      </w:pPr>
+    </w:p>
     <w:sectPr>
       <w:pgSz w:w="11906" w:h="16838"/>
       <w:pgMar w:top="1134" w:right="850" w:bottom="1134" w:left="993" w:header="708" w:footer="708" w:gutter="0"/>
@@ -2307,6 +3016,33 @@
     </w:sectPr>
   </w:body>
 </w:document>
+</file>
+
+<file path=word/comments.xml><?xml version="1.0" encoding="utf-8"?>
+<w:comments xmlns:wpc="http://schemas.microsoft.com/office/word/2010/wordprocessingCanvas" xmlns:mc="http://schemas.openxmlformats.org/markup-compatibility/2006" xmlns:o="urn:schemas-microsoft-com:office:office" xmlns:r="http://schemas.openxmlformats.org/officeDocument/2006/relationships" xmlns:m="http://schemas.openxmlformats.org/officeDocument/2006/math" xmlns:v="urn:schemas-microsoft-com:vml" xmlns:wp14="http://schemas.microsoft.com/office/word/2010/wordprocessingDrawing" xmlns:wp="http://schemas.openxmlformats.org/drawingml/2006/wordprocessingDrawing" xmlns:w10="urn:schemas-microsoft-com:office:word" xmlns:w="http://schemas.openxmlformats.org/wordprocessingml/2006/main" xmlns:w14="http://schemas.microsoft.com/office/word/2010/wordml" xmlns:wpg="http://schemas.microsoft.com/office/word/2010/wordprocessingGroup" xmlns:wpi="http://schemas.microsoft.com/office/word/2010/wordprocessingInk" xmlns:wne="http://schemas.microsoft.com/office/word/2006/wordml" xmlns:wps="http://schemas.microsoft.com/office/word/2010/wordprocessingShape" mc:Ignorable="w14 wp14">
+  <w:comment w:id="11" w:author="Vladislav Safarov" w:date="2021-01-26T01:39:00Z" w:initials="VS">
+    <w:p>
+      <w:pPr>
+        <w:pStyle w:val="aa"/>
+        <w:rPr>
+          <w:lang w:val="en-US"/>
+        </w:rPr>
+      </w:pPr>
+      <w:r>
+        <w:rPr>
+          <w:rStyle w:val="a9"/>
+        </w:rPr>
+        <w:annotationRef/>
+      </w:r>
+      <w:r>
+        <w:rPr>
+          <w:lang w:val="en-US"/>
+        </w:rPr>
+        <w:t>BA-002_Application documentation file. Add description for UI requirements chapter.</w:t>
+      </w:r>
+    </w:p>
+  </w:comment>
+</w:comments>
 </file>
 
 <file path=word/numbering.xml><?xml version="1.0" encoding="utf-8"?>
@@ -4286,9 +5022,9 @@
     <w:lsdException w:name="heading 7" w:uiPriority="9" w:qFormat="1"/>
     <w:lsdException w:name="heading 8" w:uiPriority="9" w:qFormat="1"/>
     <w:lsdException w:name="heading 9" w:uiPriority="9" w:qFormat="1"/>
-    <w:lsdException w:name="toc 1" w:uiPriority="39"/>
-    <w:lsdException w:name="toc 2" w:uiPriority="39"/>
-    <w:lsdException w:name="toc 3" w:uiPriority="39"/>
+    <w:lsdException w:name="toc 1" w:uiPriority="39" w:qFormat="1"/>
+    <w:lsdException w:name="toc 2" w:uiPriority="39" w:qFormat="1"/>
+    <w:lsdException w:name="toc 3" w:uiPriority="39" w:qFormat="1"/>
     <w:lsdException w:name="toc 4" w:uiPriority="39"/>
     <w:lsdException w:name="toc 5" w:uiPriority="39"/>
     <w:lsdException w:name="toc 6" w:uiPriority="39"/>
@@ -4630,8 +5366,13 @@
     <w:autoRedefine/>
     <w:uiPriority w:val="39"/>
     <w:unhideWhenUsed/>
-    <w:rsid w:val="00E37838"/>
+    <w:qFormat/>
+    <w:rsid w:val="003F3966"/>
     <w:pPr>
+      <w:tabs>
+        <w:tab w:val="left" w:pos="284"/>
+        <w:tab w:val="right" w:leader="dot" w:pos="9923"/>
+      </w:tabs>
       <w:spacing w:after="100"/>
     </w:pPr>
   </w:style>
@@ -4642,8 +5383,13 @@
     <w:autoRedefine/>
     <w:uiPriority w:val="39"/>
     <w:unhideWhenUsed/>
-    <w:rsid w:val="00E37838"/>
+    <w:qFormat/>
+    <w:rsid w:val="003F3966"/>
     <w:pPr>
+      <w:tabs>
+        <w:tab w:val="left" w:pos="709"/>
+        <w:tab w:val="right" w:leader="dot" w:pos="9923"/>
+      </w:tabs>
       <w:spacing w:after="100"/>
       <w:ind w:left="220"/>
     </w:pPr>
@@ -4657,6 +5403,93 @@
     <w:rPr>
       <w:color w:val="0000FF" w:themeColor="hyperlink"/>
       <w:u w:val="single"/>
+    </w:rPr>
+  </w:style>
+  <w:style w:type="paragraph" w:styleId="31">
+    <w:name w:val="toc 3"/>
+    <w:basedOn w:val="a"/>
+    <w:next w:val="a"/>
+    <w:autoRedefine/>
+    <w:uiPriority w:val="39"/>
+    <w:semiHidden/>
+    <w:unhideWhenUsed/>
+    <w:qFormat/>
+    <w:rsid w:val="003F3966"/>
+    <w:pPr>
+      <w:spacing w:after="100"/>
+      <w:ind w:left="440"/>
+    </w:pPr>
+    <w:rPr>
+      <w:rFonts w:eastAsiaTheme="minorEastAsia"/>
+      <w:lang w:eastAsia="ru-RU"/>
+    </w:rPr>
+  </w:style>
+  <w:style w:type="character" w:styleId="a9">
+    <w:name w:val="annotation reference"/>
+    <w:basedOn w:val="a0"/>
+    <w:uiPriority w:val="99"/>
+    <w:semiHidden/>
+    <w:unhideWhenUsed/>
+    <w:rsid w:val="00EE2208"/>
+    <w:rPr>
+      <w:sz w:val="16"/>
+      <w:szCs w:val="16"/>
+    </w:rPr>
+  </w:style>
+  <w:style w:type="paragraph" w:styleId="aa">
+    <w:name w:val="annotation text"/>
+    <w:basedOn w:val="a"/>
+    <w:link w:val="ab"/>
+    <w:uiPriority w:val="99"/>
+    <w:semiHidden/>
+    <w:unhideWhenUsed/>
+    <w:rsid w:val="00EE2208"/>
+    <w:pPr>
+      <w:spacing w:line="240" w:lineRule="auto"/>
+    </w:pPr>
+    <w:rPr>
+      <w:sz w:val="20"/>
+      <w:szCs w:val="20"/>
+    </w:rPr>
+  </w:style>
+  <w:style w:type="character" w:customStyle="1" w:styleId="ab">
+    <w:name w:val="Текст примечания Знак"/>
+    <w:basedOn w:val="a0"/>
+    <w:link w:val="aa"/>
+    <w:uiPriority w:val="99"/>
+    <w:semiHidden/>
+    <w:rsid w:val="00EE2208"/>
+    <w:rPr>
+      <w:sz w:val="20"/>
+      <w:szCs w:val="20"/>
+    </w:rPr>
+  </w:style>
+  <w:style w:type="paragraph" w:styleId="ac">
+    <w:name w:val="annotation subject"/>
+    <w:basedOn w:val="aa"/>
+    <w:next w:val="aa"/>
+    <w:link w:val="ad"/>
+    <w:uiPriority w:val="99"/>
+    <w:semiHidden/>
+    <w:unhideWhenUsed/>
+    <w:rsid w:val="00EE2208"/>
+    <w:rPr>
+      <w:b/>
+      <w:bCs/>
+    </w:rPr>
+  </w:style>
+  <w:style w:type="character" w:customStyle="1" w:styleId="ad">
+    <w:name w:val="Тема примечания Знак"/>
+    <w:basedOn w:val="ab"/>
+    <w:link w:val="ac"/>
+    <w:uiPriority w:val="99"/>
+    <w:semiHidden/>
+    <w:rsid w:val="00EE2208"/>
+    <w:rPr>
+      <w:b/>
+      <w:bCs/>
+      <w:sz w:val="20"/>
+      <w:szCs w:val="20"/>
     </w:rPr>
   </w:style>
 </w:styles>
@@ -4690,9 +5523,9 @@
     <w:lsdException w:name="heading 7" w:uiPriority="9" w:qFormat="1"/>
     <w:lsdException w:name="heading 8" w:uiPriority="9" w:qFormat="1"/>
     <w:lsdException w:name="heading 9" w:uiPriority="9" w:qFormat="1"/>
-    <w:lsdException w:name="toc 1" w:uiPriority="39"/>
-    <w:lsdException w:name="toc 2" w:uiPriority="39"/>
-    <w:lsdException w:name="toc 3" w:uiPriority="39"/>
+    <w:lsdException w:name="toc 1" w:uiPriority="39" w:qFormat="1"/>
+    <w:lsdException w:name="toc 2" w:uiPriority="39" w:qFormat="1"/>
+    <w:lsdException w:name="toc 3" w:uiPriority="39" w:qFormat="1"/>
     <w:lsdException w:name="toc 4" w:uiPriority="39"/>
     <w:lsdException w:name="toc 5" w:uiPriority="39"/>
     <w:lsdException w:name="toc 6" w:uiPriority="39"/>
@@ -5034,8 +5867,13 @@
     <w:autoRedefine/>
     <w:uiPriority w:val="39"/>
     <w:unhideWhenUsed/>
-    <w:rsid w:val="00E37838"/>
+    <w:qFormat/>
+    <w:rsid w:val="003F3966"/>
     <w:pPr>
+      <w:tabs>
+        <w:tab w:val="left" w:pos="284"/>
+        <w:tab w:val="right" w:leader="dot" w:pos="9923"/>
+      </w:tabs>
       <w:spacing w:after="100"/>
     </w:pPr>
   </w:style>
@@ -5046,8 +5884,13 @@
     <w:autoRedefine/>
     <w:uiPriority w:val="39"/>
     <w:unhideWhenUsed/>
-    <w:rsid w:val="00E37838"/>
+    <w:qFormat/>
+    <w:rsid w:val="003F3966"/>
     <w:pPr>
+      <w:tabs>
+        <w:tab w:val="left" w:pos="709"/>
+        <w:tab w:val="right" w:leader="dot" w:pos="9923"/>
+      </w:tabs>
       <w:spacing w:after="100"/>
       <w:ind w:left="220"/>
     </w:pPr>
@@ -5063,7 +5906,600 @@
       <w:u w:val="single"/>
     </w:rPr>
   </w:style>
+  <w:style w:type="paragraph" w:styleId="31">
+    <w:name w:val="toc 3"/>
+    <w:basedOn w:val="a"/>
+    <w:next w:val="a"/>
+    <w:autoRedefine/>
+    <w:uiPriority w:val="39"/>
+    <w:semiHidden/>
+    <w:unhideWhenUsed/>
+    <w:qFormat/>
+    <w:rsid w:val="003F3966"/>
+    <w:pPr>
+      <w:spacing w:after="100"/>
+      <w:ind w:left="440"/>
+    </w:pPr>
+    <w:rPr>
+      <w:rFonts w:eastAsiaTheme="minorEastAsia"/>
+      <w:lang w:eastAsia="ru-RU"/>
+    </w:rPr>
+  </w:style>
+  <w:style w:type="character" w:styleId="a9">
+    <w:name w:val="annotation reference"/>
+    <w:basedOn w:val="a0"/>
+    <w:uiPriority w:val="99"/>
+    <w:semiHidden/>
+    <w:unhideWhenUsed/>
+    <w:rsid w:val="00EE2208"/>
+    <w:rPr>
+      <w:sz w:val="16"/>
+      <w:szCs w:val="16"/>
+    </w:rPr>
+  </w:style>
+  <w:style w:type="paragraph" w:styleId="aa">
+    <w:name w:val="annotation text"/>
+    <w:basedOn w:val="a"/>
+    <w:link w:val="ab"/>
+    <w:uiPriority w:val="99"/>
+    <w:semiHidden/>
+    <w:unhideWhenUsed/>
+    <w:rsid w:val="00EE2208"/>
+    <w:pPr>
+      <w:spacing w:line="240" w:lineRule="auto"/>
+    </w:pPr>
+    <w:rPr>
+      <w:sz w:val="20"/>
+      <w:szCs w:val="20"/>
+    </w:rPr>
+  </w:style>
+  <w:style w:type="character" w:customStyle="1" w:styleId="ab">
+    <w:name w:val="Текст примечания Знак"/>
+    <w:basedOn w:val="a0"/>
+    <w:link w:val="aa"/>
+    <w:uiPriority w:val="99"/>
+    <w:semiHidden/>
+    <w:rsid w:val="00EE2208"/>
+    <w:rPr>
+      <w:sz w:val="20"/>
+      <w:szCs w:val="20"/>
+    </w:rPr>
+  </w:style>
+  <w:style w:type="paragraph" w:styleId="ac">
+    <w:name w:val="annotation subject"/>
+    <w:basedOn w:val="aa"/>
+    <w:next w:val="aa"/>
+    <w:link w:val="ad"/>
+    <w:uiPriority w:val="99"/>
+    <w:semiHidden/>
+    <w:unhideWhenUsed/>
+    <w:rsid w:val="00EE2208"/>
+    <w:rPr>
+      <w:b/>
+      <w:bCs/>
+    </w:rPr>
+  </w:style>
+  <w:style w:type="character" w:customStyle="1" w:styleId="ad">
+    <w:name w:val="Тема примечания Знак"/>
+    <w:basedOn w:val="ab"/>
+    <w:link w:val="ac"/>
+    <w:uiPriority w:val="99"/>
+    <w:semiHidden/>
+    <w:rsid w:val="00EE2208"/>
+    <w:rPr>
+      <w:b/>
+      <w:bCs/>
+      <w:sz w:val="20"/>
+      <w:szCs w:val="20"/>
+    </w:rPr>
+  </w:style>
 </w:styles>
+</file>
+
+<file path=word/glossary/document.xml><?xml version="1.0" encoding="utf-8"?>
+<w:glossaryDocument xmlns:wpc="http://schemas.microsoft.com/office/word/2010/wordprocessingCanvas" xmlns:mc="http://schemas.openxmlformats.org/markup-compatibility/2006" xmlns:o="urn:schemas-microsoft-com:office:office" xmlns:r="http://schemas.openxmlformats.org/officeDocument/2006/relationships" xmlns:m="http://schemas.openxmlformats.org/officeDocument/2006/math" xmlns:v="urn:schemas-microsoft-com:vml" xmlns:wp14="http://schemas.microsoft.com/office/word/2010/wordprocessingDrawing" xmlns:wp="http://schemas.openxmlformats.org/drawingml/2006/wordprocessingDrawing" xmlns:w10="urn:schemas-microsoft-com:office:word" xmlns:w="http://schemas.openxmlformats.org/wordprocessingml/2006/main" xmlns:w14="http://schemas.microsoft.com/office/word/2010/wordml" xmlns:wpg="http://schemas.microsoft.com/office/word/2010/wordprocessingGroup" xmlns:wpi="http://schemas.microsoft.com/office/word/2010/wordprocessingInk" xmlns:wne="http://schemas.microsoft.com/office/word/2006/wordml" xmlns:wps="http://schemas.microsoft.com/office/word/2010/wordprocessingShape" mc:Ignorable="w14 wp14"/>
+</file>
+
+<file path=word/glossary/fontTable.xml><?xml version="1.0" encoding="utf-8"?>
+<w:fonts xmlns:mc="http://schemas.openxmlformats.org/markup-compatibility/2006" xmlns:r="http://schemas.openxmlformats.org/officeDocument/2006/relationships" xmlns:w="http://schemas.openxmlformats.org/wordprocessingml/2006/main" xmlns:w14="http://schemas.microsoft.com/office/word/2010/wordml" mc:Ignorable="w14">
+  <w:font w:name="Symbol">
+    <w:panose1 w:val="05050102010706020507"/>
+    <w:charset w:val="02"/>
+    <w:family w:val="roman"/>
+    <w:pitch w:val="variable"/>
+    <w:sig w:usb0="00000000" w:usb1="10000000" w:usb2="00000000" w:usb3="00000000" w:csb0="80000000" w:csb1="00000000"/>
+  </w:font>
+  <w:font w:name="Times New Roman">
+    <w:panose1 w:val="02020603050405020304"/>
+    <w:charset w:val="CC"/>
+    <w:family w:val="roman"/>
+    <w:pitch w:val="variable"/>
+    <w:sig w:usb0="E0002EFF" w:usb1="C000785B" w:usb2="00000009" w:usb3="00000000" w:csb0="000001FF" w:csb1="00000000"/>
+  </w:font>
+  <w:font w:name="Courier New">
+    <w:panose1 w:val="02070309020205020404"/>
+    <w:charset w:val="CC"/>
+    <w:family w:val="modern"/>
+    <w:pitch w:val="fixed"/>
+    <w:sig w:usb0="E0002EFF" w:usb1="C0007843" w:usb2="00000009" w:usb3="00000000" w:csb0="000001FF" w:csb1="00000000"/>
+  </w:font>
+  <w:font w:name="Wingdings">
+    <w:panose1 w:val="05000000000000000000"/>
+    <w:charset w:val="02"/>
+    <w:family w:val="auto"/>
+    <w:pitch w:val="variable"/>
+    <w:sig w:usb0="00000000" w:usb1="10000000" w:usb2="00000000" w:usb3="00000000" w:csb0="80000000" w:csb1="00000000"/>
+  </w:font>
+  <w:font w:name="Calibri">
+    <w:panose1 w:val="020F0502020204030204"/>
+    <w:charset w:val="CC"/>
+    <w:family w:val="swiss"/>
+    <w:pitch w:val="variable"/>
+    <w:sig w:usb0="E4002EFF" w:usb1="C000247B" w:usb2="00000009" w:usb3="00000000" w:csb0="000001FF" w:csb1="00000000"/>
+  </w:font>
+  <w:font w:name="Cambria">
+    <w:panose1 w:val="02040503050406030204"/>
+    <w:charset w:val="CC"/>
+    <w:family w:val="roman"/>
+    <w:pitch w:val="variable"/>
+    <w:sig w:usb0="E00006FF" w:usb1="420024FF" w:usb2="02000000" w:usb3="00000000" w:csb0="0000019F" w:csb1="00000000"/>
+  </w:font>
+  <w:font w:name="Tahoma">
+    <w:panose1 w:val="020B0604030504040204"/>
+    <w:charset w:val="CC"/>
+    <w:family w:val="swiss"/>
+    <w:pitch w:val="variable"/>
+    <w:sig w:usb0="E1002EFF" w:usb1="C000605B" w:usb2="00000029" w:usb3="00000000" w:csb0="000101FF" w:csb1="00000000"/>
+  </w:font>
+</w:fonts>
+</file>
+
+<file path=word/glossary/settings.xml><?xml version="1.0" encoding="utf-8"?>
+<w:settings xmlns:mc="http://schemas.openxmlformats.org/markup-compatibility/2006" xmlns:o="urn:schemas-microsoft-com:office:office" xmlns:r="http://schemas.openxmlformats.org/officeDocument/2006/relationships" xmlns:m="http://schemas.openxmlformats.org/officeDocument/2006/math" xmlns:v="urn:schemas-microsoft-com:vml" xmlns:w10="urn:schemas-microsoft-com:office:word" xmlns:w="http://schemas.openxmlformats.org/wordprocessingml/2006/main" xmlns:w14="http://schemas.microsoft.com/office/word/2010/wordml" xmlns:sl="http://schemas.openxmlformats.org/schemaLibrary/2006/main" mc:Ignorable="w14">
+  <w:view w:val="normal"/>
+  <w:defaultTabStop w:val="708"/>
+  <w:characterSpacingControl w:val="doNotCompress"/>
+  <w:compat>
+    <w:useFELayout/>
+    <w:compatSetting w:name="compatibilityMode" w:uri="http://schemas.microsoft.com/office/word" w:val="14"/>
+    <w:compatSetting w:name="overrideTableStyleFontSizeAndJustification" w:uri="http://schemas.microsoft.com/office/word" w:val="1"/>
+    <w:compatSetting w:name="enableOpenTypeFeatures" w:uri="http://schemas.microsoft.com/office/word" w:val="1"/>
+    <w:compatSetting w:name="doNotFlipMirrorIndents" w:uri="http://schemas.microsoft.com/office/word" w:val="1"/>
+  </w:compat>
+  <w:rsids>
+    <w:rsidRoot w:val="00803398"/>
+    <w:rsid w:val="00286C93"/>
+    <w:rsid w:val="00803398"/>
+  </w:rsids>
+  <m:mathPr>
+    <m:mathFont m:val="Cambria Math"/>
+    <m:brkBin m:val="before"/>
+    <m:brkBinSub m:val="--"/>
+    <m:smallFrac m:val="0"/>
+    <m:dispDef/>
+    <m:lMargin m:val="0"/>
+    <m:rMargin m:val="0"/>
+    <m:defJc m:val="centerGroup"/>
+    <m:wrapIndent m:val="1440"/>
+    <m:intLim m:val="subSup"/>
+    <m:naryLim m:val="undOvr"/>
+  </m:mathPr>
+  <w:themeFontLang w:val="ru-RU"/>
+  <w:clrSchemeMapping w:bg1="light1" w:t1="dark1" w:bg2="light2" w:t2="dark2" w:accent1="accent1" w:accent2="accent2" w:accent3="accent3" w:accent4="accent4" w:accent5="accent5" w:accent6="accent6" w:hyperlink="hyperlink" w:followedHyperlink="followedHyperlink"/>
+  <w:decimalSymbol w:val=","/>
+  <w:listSeparator w:val=";"/>
+</w:settings>
+</file>
+
+<file path=word/glossary/styles.xml><?xml version="1.0" encoding="utf-8"?>
+<w:styles xmlns:mc="http://schemas.openxmlformats.org/markup-compatibility/2006" xmlns:r="http://schemas.openxmlformats.org/officeDocument/2006/relationships" xmlns:w="http://schemas.openxmlformats.org/wordprocessingml/2006/main" xmlns:w14="http://schemas.microsoft.com/office/word/2010/wordml" mc:Ignorable="w14">
+  <w:docDefaults>
+    <w:rPrDefault>
+      <w:rPr>
+        <w:rFonts w:asciiTheme="minorHAnsi" w:eastAsiaTheme="minorEastAsia" w:hAnsiTheme="minorHAnsi" w:cstheme="minorBidi"/>
+        <w:sz w:val="22"/>
+        <w:szCs w:val="22"/>
+        <w:lang w:val="ru-RU" w:eastAsia="ru-RU" w:bidi="ar-SA"/>
+      </w:rPr>
+    </w:rPrDefault>
+    <w:pPrDefault>
+      <w:pPr>
+        <w:spacing w:after="200" w:line="276" w:lineRule="auto"/>
+      </w:pPr>
+    </w:pPrDefault>
+  </w:docDefaults>
+  <w:latentStyles w:defLockedState="0" w:defUIPriority="99" w:defSemiHidden="1" w:defUnhideWhenUsed="1" w:defQFormat="0" w:count="267">
+    <w:lsdException w:name="Normal" w:semiHidden="0" w:uiPriority="0" w:unhideWhenUsed="0" w:qFormat="1"/>
+    <w:lsdException w:name="heading 1" w:semiHidden="0" w:uiPriority="9" w:unhideWhenUsed="0" w:qFormat="1"/>
+    <w:lsdException w:name="heading 2" w:uiPriority="9" w:qFormat="1"/>
+    <w:lsdException w:name="heading 3" w:uiPriority="9" w:qFormat="1"/>
+    <w:lsdException w:name="heading 4" w:uiPriority="9" w:qFormat="1"/>
+    <w:lsdException w:name="heading 5" w:uiPriority="9" w:qFormat="1"/>
+    <w:lsdException w:name="heading 6" w:uiPriority="9" w:qFormat="1"/>
+    <w:lsdException w:name="heading 7" w:uiPriority="9" w:qFormat="1"/>
+    <w:lsdException w:name="heading 8" w:uiPriority="9" w:qFormat="1"/>
+    <w:lsdException w:name="heading 9" w:uiPriority="9" w:qFormat="1"/>
+    <w:lsdException w:name="toc 1" w:uiPriority="39"/>
+    <w:lsdException w:name="toc 2" w:uiPriority="39"/>
+    <w:lsdException w:name="toc 3" w:uiPriority="39"/>
+    <w:lsdException w:name="toc 4" w:uiPriority="39"/>
+    <w:lsdException w:name="toc 5" w:uiPriority="39"/>
+    <w:lsdException w:name="toc 6" w:uiPriority="39"/>
+    <w:lsdException w:name="toc 7" w:uiPriority="39"/>
+    <w:lsdException w:name="toc 8" w:uiPriority="39"/>
+    <w:lsdException w:name="toc 9" w:uiPriority="39"/>
+    <w:lsdException w:name="caption" w:uiPriority="35" w:qFormat="1"/>
+    <w:lsdException w:name="Title" w:semiHidden="0" w:uiPriority="10" w:unhideWhenUsed="0" w:qFormat="1"/>
+    <w:lsdException w:name="Default Paragraph Font" w:uiPriority="1"/>
+    <w:lsdException w:name="Subtitle" w:semiHidden="0" w:uiPriority="11" w:unhideWhenUsed="0" w:qFormat="1"/>
+    <w:lsdException w:name="Strong" w:semiHidden="0" w:uiPriority="22" w:unhideWhenUsed="0" w:qFormat="1"/>
+    <w:lsdException w:name="Emphasis" w:semiHidden="0" w:uiPriority="20" w:unhideWhenUsed="0" w:qFormat="1"/>
+    <w:lsdException w:name="Table Grid" w:semiHidden="0" w:uiPriority="59" w:unhideWhenUsed="0"/>
+    <w:lsdException w:name="Placeholder Text" w:unhideWhenUsed="0"/>
+    <w:lsdException w:name="No Spacing" w:semiHidden="0" w:uiPriority="1" w:unhideWhenUsed="0" w:qFormat="1"/>
+    <w:lsdException w:name="Light Shading" w:semiHidden="0" w:uiPriority="60" w:unhideWhenUsed="0"/>
+    <w:lsdException w:name="Light List" w:semiHidden="0" w:uiPriority="61" w:unhideWhenUsed="0"/>
+    <w:lsdException w:name="Light Grid" w:semiHidden="0" w:uiPriority="62" w:unhideWhenUsed="0"/>
+    <w:lsdException w:name="Medium Shading 1" w:semiHidden="0" w:uiPriority="63" w:unhideWhenUsed="0"/>
+    <w:lsdException w:name="Medium Shading 2" w:semiHidden="0" w:uiPriority="64" w:unhideWhenUsed="0"/>
+    <w:lsdException w:name="Medium List 1" w:semiHidden="0" w:uiPriority="65" w:unhideWhenUsed="0"/>
+    <w:lsdException w:name="Medium List 2" w:semiHidden="0" w:uiPriority="66" w:unhideWhenUsed="0"/>
+    <w:lsdException w:name="Medium Grid 1" w:semiHidden="0" w:uiPriority="67" w:unhideWhenUsed="0"/>
+    <w:lsdException w:name="Medium Grid 2" w:semiHidden="0" w:uiPriority="68" w:unhideWhenUsed="0"/>
+    <w:lsdException w:name="Medium Grid 3" w:semiHidden="0" w:uiPriority="69" w:unhideWhenUsed="0"/>
+    <w:lsdException w:name="Dark List" w:semiHidden="0" w:uiPriority="70" w:unhideWhenUsed="0"/>
+    <w:lsdException w:name="Colorful Shading" w:semiHidden="0" w:uiPriority="71" w:unhideWhenUsed="0"/>
+    <w:lsdException w:name="Colorful List" w:semiHidden="0" w:uiPriority="72" w:unhideWhenUsed="0"/>
+    <w:lsdException w:name="Colorful Grid" w:semiHidden="0" w:uiPriority="73" w:unhideWhenUsed="0"/>
+    <w:lsdException w:name="Light Shading Accent 1" w:semiHidden="0" w:uiPriority="60" w:unhideWhenUsed="0"/>
+    <w:lsdException w:name="Light List Accent 1" w:semiHidden="0" w:uiPriority="61" w:unhideWhenUsed="0"/>
+    <w:lsdException w:name="Light Grid Accent 1" w:semiHidden="0" w:uiPriority="62" w:unhideWhenUsed="0"/>
+    <w:lsdException w:name="Medium Shading 1 Accent 1" w:semiHidden="0" w:uiPriority="63" w:unhideWhenUsed="0"/>
+    <w:lsdException w:name="Medium Shading 2 Accent 1" w:semiHidden="0" w:uiPriority="64" w:unhideWhenUsed="0"/>
+    <w:lsdException w:name="Medium List 1 Accent 1" w:semiHidden="0" w:uiPriority="65" w:unhideWhenUsed="0"/>
+    <w:lsdException w:name="Revision" w:unhideWhenUsed="0"/>
+    <w:lsdException w:name="List Paragraph" w:semiHidden="0" w:uiPriority="34" w:unhideWhenUsed="0" w:qFormat="1"/>
+    <w:lsdException w:name="Quote" w:semiHidden="0" w:uiPriority="29" w:unhideWhenUsed="0" w:qFormat="1"/>
+    <w:lsdException w:name="Intense Quote" w:semiHidden="0" w:uiPriority="30" w:unhideWhenUsed="0" w:qFormat="1"/>
+    <w:lsdException w:name="Medium List 2 Accent 1" w:semiHidden="0" w:uiPriority="66" w:unhideWhenUsed="0"/>
+    <w:lsdException w:name="Medium Grid 1 Accent 1" w:semiHidden="0" w:uiPriority="67" w:unhideWhenUsed="0"/>
+    <w:lsdException w:name="Medium Grid 2 Accent 1" w:semiHidden="0" w:uiPriority="68" w:unhideWhenUsed="0"/>
+    <w:lsdException w:name="Medium Grid 3 Accent 1" w:semiHidden="0" w:uiPriority="69" w:unhideWhenUsed="0"/>
+    <w:lsdException w:name="Dark List Accent 1" w:semiHidden="0" w:uiPriority="70" w:unhideWhenUsed="0"/>
+    <w:lsdException w:name="Colorful Shading Accent 1" w:semiHidden="0" w:uiPriority="71" w:unhideWhenUsed="0"/>
+    <w:lsdException w:name="Colorful List Accent 1" w:semiHidden="0" w:uiPriority="72" w:unhideWhenUsed="0"/>
+    <w:lsdException w:name="Colorful Grid Accent 1" w:semiHidden="0" w:uiPriority="73" w:unhideWhenUsed="0"/>
+    <w:lsdException w:name="Light Shading Accent 2" w:semiHidden="0" w:uiPriority="60" w:unhideWhenUsed="0"/>
+    <w:lsdException w:name="Light List Accent 2" w:semiHidden="0" w:uiPriority="61" w:unhideWhenUsed="0"/>
+    <w:lsdException w:name="Light Grid Accent 2" w:semiHidden="0" w:uiPriority="62" w:unhideWhenUsed="0"/>
+    <w:lsdException w:name="Medium Shading 1 Accent 2" w:semiHidden="0" w:uiPriority="63" w:unhideWhenUsed="0"/>
+    <w:lsdException w:name="Medium Shading 2 Accent 2" w:semiHidden="0" w:uiPriority="64" w:unhideWhenUsed="0"/>
+    <w:lsdException w:name="Medium List 1 Accent 2" w:semiHidden="0" w:uiPriority="65" w:unhideWhenUsed="0"/>
+    <w:lsdException w:name="Medium List 2 Accent 2" w:semiHidden="0" w:uiPriority="66" w:unhideWhenUsed="0"/>
+    <w:lsdException w:name="Medium Grid 1 Accent 2" w:semiHidden="0" w:uiPriority="67" w:unhideWhenUsed="0"/>
+    <w:lsdException w:name="Medium Grid 2 Accent 2" w:semiHidden="0" w:uiPriority="68" w:unhideWhenUsed="0"/>
+    <w:lsdException w:name="Medium Grid 3 Accent 2" w:semiHidden="0" w:uiPriority="69" w:unhideWhenUsed="0"/>
+    <w:lsdException w:name="Dark List Accent 2" w:semiHidden="0" w:uiPriority="70" w:unhideWhenUsed="0"/>
+    <w:lsdException w:name="Colorful Shading Accent 2" w:semiHidden="0" w:uiPriority="71" w:unhideWhenUsed="0"/>
+    <w:lsdException w:name="Colorful List Accent 2" w:semiHidden="0" w:uiPriority="72" w:unhideWhenUsed="0"/>
+    <w:lsdException w:name="Colorful Grid Accent 2" w:semiHidden="0" w:uiPriority="73" w:unhideWhenUsed="0"/>
+    <w:lsdException w:name="Light Shading Accent 3" w:semiHidden="0" w:uiPriority="60" w:unhideWhenUsed="0"/>
+    <w:lsdException w:name="Light List Accent 3" w:semiHidden="0" w:uiPriority="61" w:unhideWhenUsed="0"/>
+    <w:lsdException w:name="Light Grid Accent 3" w:semiHidden="0" w:uiPriority="62" w:unhideWhenUsed="0"/>
+    <w:lsdException w:name="Medium Shading 1 Accent 3" w:semiHidden="0" w:uiPriority="63" w:unhideWhenUsed="0"/>
+    <w:lsdException w:name="Medium Shading 2 Accent 3" w:semiHidden="0" w:uiPriority="64" w:unhideWhenUsed="0"/>
+    <w:lsdException w:name="Medium List 1 Accent 3" w:semiHidden="0" w:uiPriority="65" w:unhideWhenUsed="0"/>
+    <w:lsdException w:name="Medium List 2 Accent 3" w:semiHidden="0" w:uiPriority="66" w:unhideWhenUsed="0"/>
+    <w:lsdException w:name="Medium Grid 1 Accent 3" w:semiHidden="0" w:uiPriority="67" w:unhideWhenUsed="0"/>
+    <w:lsdException w:name="Medium Grid 2 Accent 3" w:semiHidden="0" w:uiPriority="68" w:unhideWhenUsed="0"/>
+    <w:lsdException w:name="Medium Grid 3 Accent 3" w:semiHidden="0" w:uiPriority="69" w:unhideWhenUsed="0"/>
+    <w:lsdException w:name="Dark List Accent 3" w:semiHidden="0" w:uiPriority="70" w:unhideWhenUsed="0"/>
+    <w:lsdException w:name="Colorful Shading Accent 3" w:semiHidden="0" w:uiPriority="71" w:unhideWhenUsed="0"/>
+    <w:lsdException w:name="Colorful List Accent 3" w:semiHidden="0" w:uiPriority="72" w:unhideWhenUsed="0"/>
+    <w:lsdException w:name="Colorful Grid Accent 3" w:semiHidden="0" w:uiPriority="73" w:unhideWhenUsed="0"/>
+    <w:lsdException w:name="Light Shading Accent 4" w:semiHidden="0" w:uiPriority="60" w:unhideWhenUsed="0"/>
+    <w:lsdException w:name="Light List Accent 4" w:semiHidden="0" w:uiPriority="61" w:unhideWhenUsed="0"/>
+    <w:lsdException w:name="Light Grid Accent 4" w:semiHidden="0" w:uiPriority="62" w:unhideWhenUsed="0"/>
+    <w:lsdException w:name="Medium Shading 1 Accent 4" w:semiHidden="0" w:uiPriority="63" w:unhideWhenUsed="0"/>
+    <w:lsdException w:name="Medium Shading 2 Accent 4" w:semiHidden="0" w:uiPriority="64" w:unhideWhenUsed="0"/>
+    <w:lsdException w:name="Medium List 1 Accent 4" w:semiHidden="0" w:uiPriority="65" w:unhideWhenUsed="0"/>
+    <w:lsdException w:name="Medium List 2 Accent 4" w:semiHidden="0" w:uiPriority="66" w:unhideWhenUsed="0"/>
+    <w:lsdException w:name="Medium Grid 1 Accent 4" w:semiHidden="0" w:uiPriority="67" w:unhideWhenUsed="0"/>
+    <w:lsdException w:name="Medium Grid 2 Accent 4" w:semiHidden="0" w:uiPriority="68" w:unhideWhenUsed="0"/>
+    <w:lsdException w:name="Medium Grid 3 Accent 4" w:semiHidden="0" w:uiPriority="69" w:unhideWhenUsed="0"/>
+    <w:lsdException w:name="Dark List Accent 4" w:semiHidden="0" w:uiPriority="70" w:unhideWhenUsed="0"/>
+    <w:lsdException w:name="Colorful Shading Accent 4" w:semiHidden="0" w:uiPriority="71" w:unhideWhenUsed="0"/>
+    <w:lsdException w:name="Colorful List Accent 4" w:semiHidden="0" w:uiPriority="72" w:unhideWhenUsed="0"/>
+    <w:lsdException w:name="Colorful Grid Accent 4" w:semiHidden="0" w:uiPriority="73" w:unhideWhenUsed="0"/>
+    <w:lsdException w:name="Light Shading Accent 5" w:semiHidden="0" w:uiPriority="60" w:unhideWhenUsed="0"/>
+    <w:lsdException w:name="Light List Accent 5" w:semiHidden="0" w:uiPriority="61" w:unhideWhenUsed="0"/>
+    <w:lsdException w:name="Light Grid Accent 5" w:semiHidden="0" w:uiPriority="62" w:unhideWhenUsed="0"/>
+    <w:lsdException w:name="Medium Shading 1 Accent 5" w:semiHidden="0" w:uiPriority="63" w:unhideWhenUsed="0"/>
+    <w:lsdException w:name="Medium Shading 2 Accent 5" w:semiHidden="0" w:uiPriority="64" w:unhideWhenUsed="0"/>
+    <w:lsdException w:name="Medium List 1 Accent 5" w:semiHidden="0" w:uiPriority="65" w:unhideWhenUsed="0"/>
+    <w:lsdException w:name="Medium List 2 Accent 5" w:semiHidden="0" w:uiPriority="66" w:unhideWhenUsed="0"/>
+    <w:lsdException w:name="Medium Grid 1 Accent 5" w:semiHidden="0" w:uiPriority="67" w:unhideWhenUsed="0"/>
+    <w:lsdException w:name="Medium Grid 2 Accent 5" w:semiHidden="0" w:uiPriority="68" w:unhideWhenUsed="0"/>
+    <w:lsdException w:name="Medium Grid 3 Accent 5" w:semiHidden="0" w:uiPriority="69" w:unhideWhenUsed="0"/>
+    <w:lsdException w:name="Dark List Accent 5" w:semiHidden="0" w:uiPriority="70" w:unhideWhenUsed="0"/>
+    <w:lsdException w:name="Colorful Shading Accent 5" w:semiHidden="0" w:uiPriority="71" w:unhideWhenUsed="0"/>
+    <w:lsdException w:name="Colorful List Accent 5" w:semiHidden="0" w:uiPriority="72" w:unhideWhenUsed="0"/>
+    <w:lsdException w:name="Colorful Grid Accent 5" w:semiHidden="0" w:uiPriority="73" w:unhideWhenUsed="0"/>
+    <w:lsdException w:name="Light Shading Accent 6" w:semiHidden="0" w:uiPriority="60" w:unhideWhenUsed="0"/>
+    <w:lsdException w:name="Light List Accent 6" w:semiHidden="0" w:uiPriority="61" w:unhideWhenUsed="0"/>
+    <w:lsdException w:name="Light Grid Accent 6" w:semiHidden="0" w:uiPriority="62" w:unhideWhenUsed="0"/>
+    <w:lsdException w:name="Medium Shading 1 Accent 6" w:semiHidden="0" w:uiPriority="63" w:unhideWhenUsed="0"/>
+    <w:lsdException w:name="Medium Shading 2 Accent 6" w:semiHidden="0" w:uiPriority="64" w:unhideWhenUsed="0"/>
+    <w:lsdException w:name="Medium List 1 Accent 6" w:semiHidden="0" w:uiPriority="65" w:unhideWhenUsed="0"/>
+    <w:lsdException w:name="Medium List 2 Accent 6" w:semiHidden="0" w:uiPriority="66" w:unhideWhenUsed="0"/>
+    <w:lsdException w:name="Medium Grid 1 Accent 6" w:semiHidden="0" w:uiPriority="67" w:unhideWhenUsed="0"/>
+    <w:lsdException w:name="Medium Grid 2 Accent 6" w:semiHidden="0" w:uiPriority="68" w:unhideWhenUsed="0"/>
+    <w:lsdException w:name="Medium Grid 3 Accent 6" w:semiHidden="0" w:uiPriority="69" w:unhideWhenUsed="0"/>
+    <w:lsdException w:name="Dark List Accent 6" w:semiHidden="0" w:uiPriority="70" w:unhideWhenUsed="0"/>
+    <w:lsdException w:name="Colorful Shading Accent 6" w:semiHidden="0" w:uiPriority="71" w:unhideWhenUsed="0"/>
+    <w:lsdException w:name="Colorful List Accent 6" w:semiHidden="0" w:uiPriority="72" w:unhideWhenUsed="0"/>
+    <w:lsdException w:name="Colorful Grid Accent 6" w:semiHidden="0" w:uiPriority="73" w:unhideWhenUsed="0"/>
+    <w:lsdException w:name="Subtle Emphasis" w:semiHidden="0" w:uiPriority="19" w:unhideWhenUsed="0" w:qFormat="1"/>
+    <w:lsdException w:name="Intense Emphasis" w:semiHidden="0" w:uiPriority="21" w:unhideWhenUsed="0" w:qFormat="1"/>
+    <w:lsdException w:name="Subtle Reference" w:semiHidden="0" w:uiPriority="31" w:unhideWhenUsed="0" w:qFormat="1"/>
+    <w:lsdException w:name="Intense Reference" w:semiHidden="0" w:uiPriority="32" w:unhideWhenUsed="0" w:qFormat="1"/>
+    <w:lsdException w:name="Book Title" w:semiHidden="0" w:uiPriority="33" w:unhideWhenUsed="0" w:qFormat="1"/>
+    <w:lsdException w:name="Bibliography" w:uiPriority="37"/>
+    <w:lsdException w:name="TOC Heading" w:uiPriority="39" w:qFormat="1"/>
+  </w:latentStyles>
+  <w:style w:type="paragraph" w:default="1" w:styleId="a">
+    <w:name w:val="Normal"/>
+    <w:qFormat/>
+  </w:style>
+  <w:style w:type="character" w:default="1" w:styleId="a0">
+    <w:name w:val="Default Paragraph Font"/>
+    <w:uiPriority w:val="1"/>
+    <w:semiHidden/>
+    <w:unhideWhenUsed/>
+  </w:style>
+  <w:style w:type="table" w:default="1" w:styleId="a1">
+    <w:name w:val="Normal Table"/>
+    <w:uiPriority w:val="99"/>
+    <w:semiHidden/>
+    <w:unhideWhenUsed/>
+    <w:tblPr>
+      <w:tblInd w:w="0" w:type="dxa"/>
+      <w:tblCellMar>
+        <w:top w:w="0" w:type="dxa"/>
+        <w:left w:w="108" w:type="dxa"/>
+        <w:bottom w:w="0" w:type="dxa"/>
+        <w:right w:w="108" w:type="dxa"/>
+      </w:tblCellMar>
+    </w:tblPr>
+  </w:style>
+  <w:style w:type="numbering" w:default="1" w:styleId="a2">
+    <w:name w:val="No List"/>
+    <w:uiPriority w:val="99"/>
+    <w:semiHidden/>
+    <w:unhideWhenUsed/>
+  </w:style>
+  <w:style w:type="paragraph" w:customStyle="1" w:styleId="327CB9C7523E4D749E9CFDDA196B6291">
+    <w:name w:val="327CB9C7523E4D749E9CFDDA196B6291"/>
+    <w:rsid w:val="00803398"/>
+  </w:style>
+  <w:style w:type="paragraph" w:customStyle="1" w:styleId="BEF75EDA344B4DDD8D2FCCA1C3C7F584">
+    <w:name w:val="BEF75EDA344B4DDD8D2FCCA1C3C7F584"/>
+    <w:rsid w:val="00803398"/>
+  </w:style>
+  <w:style w:type="paragraph" w:customStyle="1" w:styleId="05FD644180FF4A4DBFD48F6AC91F59B7">
+    <w:name w:val="05FD644180FF4A4DBFD48F6AC91F59B7"/>
+    <w:rsid w:val="00803398"/>
+  </w:style>
+</w:styles>
+</file>
+
+<file path=word/glossary/stylesWithEffects.xml><?xml version="1.0" encoding="utf-8"?>
+<w:styles xmlns:wpc="http://schemas.microsoft.com/office/word/2010/wordprocessingCanvas" xmlns:mc="http://schemas.openxmlformats.org/markup-compatibility/2006" xmlns:o="urn:schemas-microsoft-com:office:office" xmlns:r="http://schemas.openxmlformats.org/officeDocument/2006/relationships" xmlns:m="http://schemas.openxmlformats.org/officeDocument/2006/math" xmlns:v="urn:schemas-microsoft-com:vml" xmlns:wp14="http://schemas.microsoft.com/office/word/2010/wordprocessingDrawing" xmlns:wp="http://schemas.openxmlformats.org/drawingml/2006/wordprocessingDrawing" xmlns:w10="urn:schemas-microsoft-com:office:word" xmlns:w="http://schemas.openxmlformats.org/wordprocessingml/2006/main" xmlns:w14="http://schemas.microsoft.com/office/word/2010/wordml" xmlns:wpg="http://schemas.microsoft.com/office/word/2010/wordprocessingGroup" xmlns:wpi="http://schemas.microsoft.com/office/word/2010/wordprocessingInk" xmlns:wne="http://schemas.microsoft.com/office/word/2006/wordml" xmlns:wps="http://schemas.microsoft.com/office/word/2010/wordprocessingShape" mc:Ignorable="w14 wp14">
+  <w:docDefaults>
+    <w:rPrDefault>
+      <w:rPr>
+        <w:rFonts w:asciiTheme="minorHAnsi" w:eastAsiaTheme="minorEastAsia" w:hAnsiTheme="minorHAnsi" w:cstheme="minorBidi"/>
+        <w:sz w:val="22"/>
+        <w:szCs w:val="22"/>
+        <w:lang w:val="ru-RU" w:eastAsia="ru-RU" w:bidi="ar-SA"/>
+      </w:rPr>
+    </w:rPrDefault>
+    <w:pPrDefault>
+      <w:pPr>
+        <w:spacing w:after="200" w:line="276" w:lineRule="auto"/>
+      </w:pPr>
+    </w:pPrDefault>
+  </w:docDefaults>
+  <w:latentStyles w:defLockedState="0" w:defUIPriority="99" w:defSemiHidden="1" w:defUnhideWhenUsed="1" w:defQFormat="0" w:count="267">
+    <w:lsdException w:name="Normal" w:semiHidden="0" w:uiPriority="0" w:unhideWhenUsed="0" w:qFormat="1"/>
+    <w:lsdException w:name="heading 1" w:semiHidden="0" w:uiPriority="9" w:unhideWhenUsed="0" w:qFormat="1"/>
+    <w:lsdException w:name="heading 2" w:uiPriority="9" w:qFormat="1"/>
+    <w:lsdException w:name="heading 3" w:uiPriority="9" w:qFormat="1"/>
+    <w:lsdException w:name="heading 4" w:uiPriority="9" w:qFormat="1"/>
+    <w:lsdException w:name="heading 5" w:uiPriority="9" w:qFormat="1"/>
+    <w:lsdException w:name="heading 6" w:uiPriority="9" w:qFormat="1"/>
+    <w:lsdException w:name="heading 7" w:uiPriority="9" w:qFormat="1"/>
+    <w:lsdException w:name="heading 8" w:uiPriority="9" w:qFormat="1"/>
+    <w:lsdException w:name="heading 9" w:uiPriority="9" w:qFormat="1"/>
+    <w:lsdException w:name="toc 1" w:uiPriority="39"/>
+    <w:lsdException w:name="toc 2" w:uiPriority="39"/>
+    <w:lsdException w:name="toc 3" w:uiPriority="39"/>
+    <w:lsdException w:name="toc 4" w:uiPriority="39"/>
+    <w:lsdException w:name="toc 5" w:uiPriority="39"/>
+    <w:lsdException w:name="toc 6" w:uiPriority="39"/>
+    <w:lsdException w:name="toc 7" w:uiPriority="39"/>
+    <w:lsdException w:name="toc 8" w:uiPriority="39"/>
+    <w:lsdException w:name="toc 9" w:uiPriority="39"/>
+    <w:lsdException w:name="caption" w:uiPriority="35" w:qFormat="1"/>
+    <w:lsdException w:name="Title" w:semiHidden="0" w:uiPriority="10" w:unhideWhenUsed="0" w:qFormat="1"/>
+    <w:lsdException w:name="Default Paragraph Font" w:uiPriority="1"/>
+    <w:lsdException w:name="Subtitle" w:semiHidden="0" w:uiPriority="11" w:unhideWhenUsed="0" w:qFormat="1"/>
+    <w:lsdException w:name="Strong" w:semiHidden="0" w:uiPriority="22" w:unhideWhenUsed="0" w:qFormat="1"/>
+    <w:lsdException w:name="Emphasis" w:semiHidden="0" w:uiPriority="20" w:unhideWhenUsed="0" w:qFormat="1"/>
+    <w:lsdException w:name="Table Grid" w:semiHidden="0" w:uiPriority="59" w:unhideWhenUsed="0"/>
+    <w:lsdException w:name="Placeholder Text" w:unhideWhenUsed="0"/>
+    <w:lsdException w:name="No Spacing" w:semiHidden="0" w:uiPriority="1" w:unhideWhenUsed="0" w:qFormat="1"/>
+    <w:lsdException w:name="Light Shading" w:semiHidden="0" w:uiPriority="60" w:unhideWhenUsed="0"/>
+    <w:lsdException w:name="Light List" w:semiHidden="0" w:uiPriority="61" w:unhideWhenUsed="0"/>
+    <w:lsdException w:name="Light Grid" w:semiHidden="0" w:uiPriority="62" w:unhideWhenUsed="0"/>
+    <w:lsdException w:name="Medium Shading 1" w:semiHidden="0" w:uiPriority="63" w:unhideWhenUsed="0"/>
+    <w:lsdException w:name="Medium Shading 2" w:semiHidden="0" w:uiPriority="64" w:unhideWhenUsed="0"/>
+    <w:lsdException w:name="Medium List 1" w:semiHidden="0" w:uiPriority="65" w:unhideWhenUsed="0"/>
+    <w:lsdException w:name="Medium List 2" w:semiHidden="0" w:uiPriority="66" w:unhideWhenUsed="0"/>
+    <w:lsdException w:name="Medium Grid 1" w:semiHidden="0" w:uiPriority="67" w:unhideWhenUsed="0"/>
+    <w:lsdException w:name="Medium Grid 2" w:semiHidden="0" w:uiPriority="68" w:unhideWhenUsed="0"/>
+    <w:lsdException w:name="Medium Grid 3" w:semiHidden="0" w:uiPriority="69" w:unhideWhenUsed="0"/>
+    <w:lsdException w:name="Dark List" w:semiHidden="0" w:uiPriority="70" w:unhideWhenUsed="0"/>
+    <w:lsdException w:name="Colorful Shading" w:semiHidden="0" w:uiPriority="71" w:unhideWhenUsed="0"/>
+    <w:lsdException w:name="Colorful List" w:semiHidden="0" w:uiPriority="72" w:unhideWhenUsed="0"/>
+    <w:lsdException w:name="Colorful Grid" w:semiHidden="0" w:uiPriority="73" w:unhideWhenUsed="0"/>
+    <w:lsdException w:name="Light Shading Accent 1" w:semiHidden="0" w:uiPriority="60" w:unhideWhenUsed="0"/>
+    <w:lsdException w:name="Light List Accent 1" w:semiHidden="0" w:uiPriority="61" w:unhideWhenUsed="0"/>
+    <w:lsdException w:name="Light Grid Accent 1" w:semiHidden="0" w:uiPriority="62" w:unhideWhenUsed="0"/>
+    <w:lsdException w:name="Medium Shading 1 Accent 1" w:semiHidden="0" w:uiPriority="63" w:unhideWhenUsed="0"/>
+    <w:lsdException w:name="Medium Shading 2 Accent 1" w:semiHidden="0" w:uiPriority="64" w:unhideWhenUsed="0"/>
+    <w:lsdException w:name="Medium List 1 Accent 1" w:semiHidden="0" w:uiPriority="65" w:unhideWhenUsed="0"/>
+    <w:lsdException w:name="Revision" w:unhideWhenUsed="0"/>
+    <w:lsdException w:name="List Paragraph" w:semiHidden="0" w:uiPriority="34" w:unhideWhenUsed="0" w:qFormat="1"/>
+    <w:lsdException w:name="Quote" w:semiHidden="0" w:uiPriority="29" w:unhideWhenUsed="0" w:qFormat="1"/>
+    <w:lsdException w:name="Intense Quote" w:semiHidden="0" w:uiPriority="30" w:unhideWhenUsed="0" w:qFormat="1"/>
+    <w:lsdException w:name="Medium List 2 Accent 1" w:semiHidden="0" w:uiPriority="66" w:unhideWhenUsed="0"/>
+    <w:lsdException w:name="Medium Grid 1 Accent 1" w:semiHidden="0" w:uiPriority="67" w:unhideWhenUsed="0"/>
+    <w:lsdException w:name="Medium Grid 2 Accent 1" w:semiHidden="0" w:uiPriority="68" w:unhideWhenUsed="0"/>
+    <w:lsdException w:name="Medium Grid 3 Accent 1" w:semiHidden="0" w:uiPriority="69" w:unhideWhenUsed="0"/>
+    <w:lsdException w:name="Dark List Accent 1" w:semiHidden="0" w:uiPriority="70" w:unhideWhenUsed="0"/>
+    <w:lsdException w:name="Colorful Shading Accent 1" w:semiHidden="0" w:uiPriority="71" w:unhideWhenUsed="0"/>
+    <w:lsdException w:name="Colorful List Accent 1" w:semiHidden="0" w:uiPriority="72" w:unhideWhenUsed="0"/>
+    <w:lsdException w:name="Colorful Grid Accent 1" w:semiHidden="0" w:uiPriority="73" w:unhideWhenUsed="0"/>
+    <w:lsdException w:name="Light Shading Accent 2" w:semiHidden="0" w:uiPriority="60" w:unhideWhenUsed="0"/>
+    <w:lsdException w:name="Light List Accent 2" w:semiHidden="0" w:uiPriority="61" w:unhideWhenUsed="0"/>
+    <w:lsdException w:name="Light Grid Accent 2" w:semiHidden="0" w:uiPriority="62" w:unhideWhenUsed="0"/>
+    <w:lsdException w:name="Medium Shading 1 Accent 2" w:semiHidden="0" w:uiPriority="63" w:unhideWhenUsed="0"/>
+    <w:lsdException w:name="Medium Shading 2 Accent 2" w:semiHidden="0" w:uiPriority="64" w:unhideWhenUsed="0"/>
+    <w:lsdException w:name="Medium List 1 Accent 2" w:semiHidden="0" w:uiPriority="65" w:unhideWhenUsed="0"/>
+    <w:lsdException w:name="Medium List 2 Accent 2" w:semiHidden="0" w:uiPriority="66" w:unhideWhenUsed="0"/>
+    <w:lsdException w:name="Medium Grid 1 Accent 2" w:semiHidden="0" w:uiPriority="67" w:unhideWhenUsed="0"/>
+    <w:lsdException w:name="Medium Grid 2 Accent 2" w:semiHidden="0" w:uiPriority="68" w:unhideWhenUsed="0"/>
+    <w:lsdException w:name="Medium Grid 3 Accent 2" w:semiHidden="0" w:uiPriority="69" w:unhideWhenUsed="0"/>
+    <w:lsdException w:name="Dark List Accent 2" w:semiHidden="0" w:uiPriority="70" w:unhideWhenUsed="0"/>
+    <w:lsdException w:name="Colorful Shading Accent 2" w:semiHidden="0" w:uiPriority="71" w:unhideWhenUsed="0"/>
+    <w:lsdException w:name="Colorful List Accent 2" w:semiHidden="0" w:uiPriority="72" w:unhideWhenUsed="0"/>
+    <w:lsdException w:name="Colorful Grid Accent 2" w:semiHidden="0" w:uiPriority="73" w:unhideWhenUsed="0"/>
+    <w:lsdException w:name="Light Shading Accent 3" w:semiHidden="0" w:uiPriority="60" w:unhideWhenUsed="0"/>
+    <w:lsdException w:name="Light List Accent 3" w:semiHidden="0" w:uiPriority="61" w:unhideWhenUsed="0"/>
+    <w:lsdException w:name="Light Grid Accent 3" w:semiHidden="0" w:uiPriority="62" w:unhideWhenUsed="0"/>
+    <w:lsdException w:name="Medium Shading 1 Accent 3" w:semiHidden="0" w:uiPriority="63" w:unhideWhenUsed="0"/>
+    <w:lsdException w:name="Medium Shading 2 Accent 3" w:semiHidden="0" w:uiPriority="64" w:unhideWhenUsed="0"/>
+    <w:lsdException w:name="Medium List 1 Accent 3" w:semiHidden="0" w:uiPriority="65" w:unhideWhenUsed="0"/>
+    <w:lsdException w:name="Medium List 2 Accent 3" w:semiHidden="0" w:uiPriority="66" w:unhideWhenUsed="0"/>
+    <w:lsdException w:name="Medium Grid 1 Accent 3" w:semiHidden="0" w:uiPriority="67" w:unhideWhenUsed="0"/>
+    <w:lsdException w:name="Medium Grid 2 Accent 3" w:semiHidden="0" w:uiPriority="68" w:unhideWhenUsed="0"/>
+    <w:lsdException w:name="Medium Grid 3 Accent 3" w:semiHidden="0" w:uiPriority="69" w:unhideWhenUsed="0"/>
+    <w:lsdException w:name="Dark List Accent 3" w:semiHidden="0" w:uiPriority="70" w:unhideWhenUsed="0"/>
+    <w:lsdException w:name="Colorful Shading Accent 3" w:semiHidden="0" w:uiPriority="71" w:unhideWhenUsed="0"/>
+    <w:lsdException w:name="Colorful List Accent 3" w:semiHidden="0" w:uiPriority="72" w:unhideWhenUsed="0"/>
+    <w:lsdException w:name="Colorful Grid Accent 3" w:semiHidden="0" w:uiPriority="73" w:unhideWhenUsed="0"/>
+    <w:lsdException w:name="Light Shading Accent 4" w:semiHidden="0" w:uiPriority="60" w:unhideWhenUsed="0"/>
+    <w:lsdException w:name="Light List Accent 4" w:semiHidden="0" w:uiPriority="61" w:unhideWhenUsed="0"/>
+    <w:lsdException w:name="Light Grid Accent 4" w:semiHidden="0" w:uiPriority="62" w:unhideWhenUsed="0"/>
+    <w:lsdException w:name="Medium Shading 1 Accent 4" w:semiHidden="0" w:uiPriority="63" w:unhideWhenUsed="0"/>
+    <w:lsdException w:name="Medium Shading 2 Accent 4" w:semiHidden="0" w:uiPriority="64" w:unhideWhenUsed="0"/>
+    <w:lsdException w:name="Medium List 1 Accent 4" w:semiHidden="0" w:uiPriority="65" w:unhideWhenUsed="0"/>
+    <w:lsdException w:name="Medium List 2 Accent 4" w:semiHidden="0" w:uiPriority="66" w:unhideWhenUsed="0"/>
+    <w:lsdException w:name="Medium Grid 1 Accent 4" w:semiHidden="0" w:uiPriority="67" w:unhideWhenUsed="0"/>
+    <w:lsdException w:name="Medium Grid 2 Accent 4" w:semiHidden="0" w:uiPriority="68" w:unhideWhenUsed="0"/>
+    <w:lsdException w:name="Medium Grid 3 Accent 4" w:semiHidden="0" w:uiPriority="69" w:unhideWhenUsed="0"/>
+    <w:lsdException w:name="Dark List Accent 4" w:semiHidden="0" w:uiPriority="70" w:unhideWhenUsed="0"/>
+    <w:lsdException w:name="Colorful Shading Accent 4" w:semiHidden="0" w:uiPriority="71" w:unhideWhenUsed="0"/>
+    <w:lsdException w:name="Colorful List Accent 4" w:semiHidden="0" w:uiPriority="72" w:unhideWhenUsed="0"/>
+    <w:lsdException w:name="Colorful Grid Accent 4" w:semiHidden="0" w:uiPriority="73" w:unhideWhenUsed="0"/>
+    <w:lsdException w:name="Light Shading Accent 5" w:semiHidden="0" w:uiPriority="60" w:unhideWhenUsed="0"/>
+    <w:lsdException w:name="Light List Accent 5" w:semiHidden="0" w:uiPriority="61" w:unhideWhenUsed="0"/>
+    <w:lsdException w:name="Light Grid Accent 5" w:semiHidden="0" w:uiPriority="62" w:unhideWhenUsed="0"/>
+    <w:lsdException w:name="Medium Shading 1 Accent 5" w:semiHidden="0" w:uiPriority="63" w:unhideWhenUsed="0"/>
+    <w:lsdException w:name="Medium Shading 2 Accent 5" w:semiHidden="0" w:uiPriority="64" w:unhideWhenUsed="0"/>
+    <w:lsdException w:name="Medium List 1 Accent 5" w:semiHidden="0" w:uiPriority="65" w:unhideWhenUsed="0"/>
+    <w:lsdException w:name="Medium List 2 Accent 5" w:semiHidden="0" w:uiPriority="66" w:unhideWhenUsed="0"/>
+    <w:lsdException w:name="Medium Grid 1 Accent 5" w:semiHidden="0" w:uiPriority="67" w:unhideWhenUsed="0"/>
+    <w:lsdException w:name="Medium Grid 2 Accent 5" w:semiHidden="0" w:uiPriority="68" w:unhideWhenUsed="0"/>
+    <w:lsdException w:name="Medium Grid 3 Accent 5" w:semiHidden="0" w:uiPriority="69" w:unhideWhenUsed="0"/>
+    <w:lsdException w:name="Dark List Accent 5" w:semiHidden="0" w:uiPriority="70" w:unhideWhenUsed="0"/>
+    <w:lsdException w:name="Colorful Shading Accent 5" w:semiHidden="0" w:uiPriority="71" w:unhideWhenUsed="0"/>
+    <w:lsdException w:name="Colorful List Accent 5" w:semiHidden="0" w:uiPriority="72" w:unhideWhenUsed="0"/>
+    <w:lsdException w:name="Colorful Grid Accent 5" w:semiHidden="0" w:uiPriority="73" w:unhideWhenUsed="0"/>
+    <w:lsdException w:name="Light Shading Accent 6" w:semiHidden="0" w:uiPriority="60" w:unhideWhenUsed="0"/>
+    <w:lsdException w:name="Light List Accent 6" w:semiHidden="0" w:uiPriority="61" w:unhideWhenUsed="0"/>
+    <w:lsdException w:name="Light Grid Accent 6" w:semiHidden="0" w:uiPriority="62" w:unhideWhenUsed="0"/>
+    <w:lsdException w:name="Medium Shading 1 Accent 6" w:semiHidden="0" w:uiPriority="63" w:unhideWhenUsed="0"/>
+    <w:lsdException w:name="Medium Shading 2 Accent 6" w:semiHidden="0" w:uiPriority="64" w:unhideWhenUsed="0"/>
+    <w:lsdException w:name="Medium List 1 Accent 6" w:semiHidden="0" w:uiPriority="65" w:unhideWhenUsed="0"/>
+    <w:lsdException w:name="Medium List 2 Accent 6" w:semiHidden="0" w:uiPriority="66" w:unhideWhenUsed="0"/>
+    <w:lsdException w:name="Medium Grid 1 Accent 6" w:semiHidden="0" w:uiPriority="67" w:unhideWhenUsed="0"/>
+    <w:lsdException w:name="Medium Grid 2 Accent 6" w:semiHidden="0" w:uiPriority="68" w:unhideWhenUsed="0"/>
+    <w:lsdException w:name="Medium Grid 3 Accent 6" w:semiHidden="0" w:uiPriority="69" w:unhideWhenUsed="0"/>
+    <w:lsdException w:name="Dark List Accent 6" w:semiHidden="0" w:uiPriority="70" w:unhideWhenUsed="0"/>
+    <w:lsdException w:name="Colorful Shading Accent 6" w:semiHidden="0" w:uiPriority="71" w:unhideWhenUsed="0"/>
+    <w:lsdException w:name="Colorful List Accent 6" w:semiHidden="0" w:uiPriority="72" w:unhideWhenUsed="0"/>
+    <w:lsdException w:name="Colorful Grid Accent 6" w:semiHidden="0" w:uiPriority="73" w:unhideWhenUsed="0"/>
+    <w:lsdException w:name="Subtle Emphasis" w:semiHidden="0" w:uiPriority="19" w:unhideWhenUsed="0" w:qFormat="1"/>
+    <w:lsdException w:name="Intense Emphasis" w:semiHidden="0" w:uiPriority="21" w:unhideWhenUsed="0" w:qFormat="1"/>
+    <w:lsdException w:name="Subtle Reference" w:semiHidden="0" w:uiPriority="31" w:unhideWhenUsed="0" w:qFormat="1"/>
+    <w:lsdException w:name="Intense Reference" w:semiHidden="0" w:uiPriority="32" w:unhideWhenUsed="0" w:qFormat="1"/>
+    <w:lsdException w:name="Book Title" w:semiHidden="0" w:uiPriority="33" w:unhideWhenUsed="0" w:qFormat="1"/>
+    <w:lsdException w:name="Bibliography" w:uiPriority="37"/>
+    <w:lsdException w:name="TOC Heading" w:uiPriority="39" w:qFormat="1"/>
+  </w:latentStyles>
+  <w:style w:type="paragraph" w:default="1" w:styleId="a">
+    <w:name w:val="Normal"/>
+    <w:qFormat/>
+  </w:style>
+  <w:style w:type="character" w:default="1" w:styleId="a0">
+    <w:name w:val="Default Paragraph Font"/>
+    <w:uiPriority w:val="1"/>
+    <w:semiHidden/>
+    <w:unhideWhenUsed/>
+  </w:style>
+  <w:style w:type="table" w:default="1" w:styleId="a1">
+    <w:name w:val="Normal Table"/>
+    <w:uiPriority w:val="99"/>
+    <w:semiHidden/>
+    <w:unhideWhenUsed/>
+    <w:tblPr>
+      <w:tblInd w:w="0" w:type="dxa"/>
+      <w:tblCellMar>
+        <w:top w:w="0" w:type="dxa"/>
+        <w:left w:w="108" w:type="dxa"/>
+        <w:bottom w:w="0" w:type="dxa"/>
+        <w:right w:w="108" w:type="dxa"/>
+      </w:tblCellMar>
+    </w:tblPr>
+  </w:style>
+  <w:style w:type="numbering" w:default="1" w:styleId="a2">
+    <w:name w:val="No List"/>
+    <w:uiPriority w:val="99"/>
+    <w:semiHidden/>
+    <w:unhideWhenUsed/>
+  </w:style>
+  <w:style w:type="paragraph" w:customStyle="1" w:styleId="327CB9C7523E4D749E9CFDDA196B6291">
+    <w:name w:val="327CB9C7523E4D749E9CFDDA196B6291"/>
+    <w:rsid w:val="00803398"/>
+  </w:style>
+  <w:style w:type="paragraph" w:customStyle="1" w:styleId="BEF75EDA344B4DDD8D2FCCA1C3C7F584">
+    <w:name w:val="BEF75EDA344B4DDD8D2FCCA1C3C7F584"/>
+    <w:rsid w:val="00803398"/>
+  </w:style>
+  <w:style w:type="paragraph" w:customStyle="1" w:styleId="05FD644180FF4A4DBFD48F6AC91F59B7">
+    <w:name w:val="05FD644180FF4A4DBFD48F6AC91F59B7"/>
+    <w:rsid w:val="00803398"/>
+  </w:style>
+</w:styles>
+</file>
+
+<file path=word/glossary/webSettings.xml><?xml version="1.0" encoding="utf-8"?>
+<w:webSettings xmlns:mc="http://schemas.openxmlformats.org/markup-compatibility/2006" xmlns:r="http://schemas.openxmlformats.org/officeDocument/2006/relationships" xmlns:w="http://schemas.openxmlformats.org/wordprocessingml/2006/main" xmlns:w14="http://schemas.microsoft.com/office/word/2010/wordml" mc:Ignorable="w14">
+  <w:optimizeForBrowser/>
+  <w:allowPNG/>
+</w:webSettings>
 </file>
 
 <file path=word/theme/theme1.xml><?xml version="1.0" encoding="utf-8"?>
@@ -5356,7 +6792,7 @@
 </file>
 
 <file path=customXml/itemProps1.xml><?xml version="1.0" encoding="utf-8"?>
-<ds:datastoreItem xmlns:ds="http://schemas.openxmlformats.org/officeDocument/2006/customXml" ds:itemID="{F90D1BFC-1648-4151-8654-E86AB6872C03}">
+<ds:datastoreItem xmlns:ds="http://schemas.openxmlformats.org/officeDocument/2006/customXml" ds:itemID="{A16FD1D9-CC9C-4DB5-BC0D-B3307D7F0B8E}">
   <ds:schemaRefs>
     <ds:schemaRef ds:uri="http://schemas.openxmlformats.org/officeDocument/2006/bibliography"/>
   </ds:schemaRefs>

</xml_diff>